<commit_message>
contact page content updated
</commit_message>
<xml_diff>
--- a/Documents/4. Case Studies/Wander - Case Study (Rough Draft).docx
+++ b/Documents/4. Case Studies/Wander - Case Study (Rough Draft).docx
@@ -14,6 +14,8 @@
           <w:szCs w:val="36"/>
         </w:rPr>
       </w:pPr>
+      <w:bookmarkStart w:id="0" w:name="_GoBack"/>
+      <w:bookmarkEnd w:id="0"/>
       <w:r>
         <w:rPr>
           <w:rFonts w:ascii="Avenir Heavy" w:hAnsi="Avenir Heavy"/>
@@ -23,7 +25,7 @@
           <w:sz w:val="36"/>
           <w:szCs w:val="36"/>
         </w:rPr>
-        <w:t>Wander</w:t>
+        <w:t>WANDER</w:t>
       </w:r>
     </w:p>
     <w:p>
@@ -47,25 +49,25 @@
           <w:rFonts w:ascii="Avenir Book" w:hAnsi="Avenir Book"/>
         </w:rPr>
       </w:pPr>
-      <w:commentRangeStart w:id="0"/>
+      <w:commentRangeStart w:id="1"/>
       <w:r>
         <w:rPr>
           <w:rFonts w:ascii="Avenir Book" w:hAnsi="Avenir Book"/>
         </w:rPr>
         <w:t>UX/UI Designer - Neil Ranada</w:t>
       </w:r>
-      <w:commentRangeEnd w:id="0"/>
+      <w:commentRangeEnd w:id="1"/>
+      <w:r>
+        <w:rPr>
+          <w:rStyle w:val="CommentReference"/>
+        </w:rPr>
+        <w:commentReference w:id="2"/>
+      </w:r>
       <w:r>
         <w:rPr>
           <w:rStyle w:val="CommentReference"/>
         </w:rPr>
         <w:commentReference w:id="1"/>
-      </w:r>
-      <w:r>
-        <w:rPr>
-          <w:rStyle w:val="CommentReference"/>
-        </w:rPr>
-        <w:commentReference w:id="0"/>
       </w:r>
     </w:p>
     <w:p>
@@ -129,67 +131,67 @@
           <w:szCs w:val="28"/>
         </w:rPr>
       </w:pPr>
-      <w:commentRangeStart w:id="2"/>
       <w:commentRangeStart w:id="3"/>
       <w:commentRangeStart w:id="4"/>
+      <w:commentRangeStart w:id="5"/>
       <w:r>
         <w:rPr>
           <w:rFonts w:ascii="Avenir Book" w:hAnsi="Avenir Book"/>
         </w:rPr>
         <w:t>Do you love</w:t>
       </w:r>
+      <w:commentRangeEnd w:id="4"/>
+      <w:commentRangeEnd w:id="5"/>
+      <w:r>
+        <w:rPr>
+          <w:rFonts w:ascii="Avenir Book" w:hAnsi="Avenir Book"/>
+        </w:rPr>
+        <w:commentReference w:id="6"/>
+      </w:r>
+      <w:r>
+        <w:rPr>
+          <w:rFonts w:ascii="Avenir Book" w:hAnsi="Avenir Book"/>
+        </w:rPr>
+        <w:commentReference w:id="7"/>
+      </w:r>
       <w:commentRangeEnd w:id="3"/>
-      <w:commentRangeEnd w:id="4"/>
+      <w:r>
+        <w:rPr>
+          <w:rFonts w:ascii="Avenir Book" w:hAnsi="Avenir Book"/>
+        </w:rPr>
+        <w:commentReference w:id="8"/>
+      </w:r>
+      <w:r>
+        <w:rPr>
+          <w:rFonts w:ascii="Avenir Book" w:hAnsi="Avenir Book"/>
+        </w:rPr>
+        <w:commentReference w:id="3"/>
+      </w:r>
+      <w:r>
+        <w:rPr>
+          <w:rFonts w:ascii="Avenir Book" w:hAnsi="Avenir Book"/>
+        </w:rPr>
+        <w:commentReference w:id="4"/>
+      </w:r>
       <w:r>
         <w:rPr>
           <w:rFonts w:ascii="Avenir Book" w:hAnsi="Avenir Book"/>
         </w:rPr>
         <w:commentReference w:id="5"/>
       </w:r>
-      <w:r>
-        <w:rPr>
-          <w:rFonts w:ascii="Avenir Book" w:hAnsi="Avenir Book"/>
-        </w:rPr>
-        <w:commentReference w:id="6"/>
-      </w:r>
-      <w:commentRangeEnd w:id="2"/>
-      <w:r>
-        <w:rPr>
-          <w:rFonts w:ascii="Avenir Book" w:hAnsi="Avenir Book"/>
-        </w:rPr>
-        <w:commentReference w:id="7"/>
-      </w:r>
-      <w:r>
-        <w:rPr>
-          <w:rFonts w:ascii="Avenir Book" w:hAnsi="Avenir Book"/>
-        </w:rPr>
-        <w:commentReference w:id="2"/>
-      </w:r>
-      <w:r>
-        <w:rPr>
-          <w:rFonts w:ascii="Avenir Book" w:hAnsi="Avenir Book"/>
-        </w:rPr>
-        <w:commentReference w:id="3"/>
-      </w:r>
-      <w:r>
-        <w:rPr>
-          <w:rFonts w:ascii="Avenir Book" w:hAnsi="Avenir Book"/>
-        </w:rPr>
-        <w:commentReference w:id="4"/>
-      </w:r>
-      <w:commentRangeStart w:id="8"/>
+      <w:commentRangeStart w:id="9"/>
       <w:r>
         <w:rPr>
           <w:rFonts w:ascii="Avenir Book" w:hAnsi="Avenir Book"/>
         </w:rPr>
         <w:t xml:space="preserve"> to travel? A well-planned walking path is one of the best ways see things, especially if you're tight on time. I designed an Android travel app called Wander to make it easier to plan walking paths.</w:t>
       </w:r>
-      <w:commentRangeEnd w:id="8"/>
-      <w:r>
-        <w:rPr>
-          <w:rStyle w:val="CommentReference"/>
-        </w:rPr>
-        <w:commentReference w:id="8"/>
+      <w:commentRangeEnd w:id="9"/>
+      <w:r>
+        <w:rPr>
+          <w:rStyle w:val="CommentReference"/>
+        </w:rPr>
+        <w:commentReference w:id="9"/>
       </w:r>
     </w:p>
     <w:p>
@@ -233,12 +235,6 @@
         <w:rPr>
           <w:rStyle w:val="CommentReference"/>
         </w:rPr>
-        <w:commentReference w:id="9"/>
-      </w:r>
-      <w:r>
-        <w:rPr>
-          <w:rStyle w:val="CommentReference"/>
-        </w:rPr>
         <w:commentReference w:id="10"/>
       </w:r>
       <w:r>
@@ -259,6 +255,12 @@
         </w:rPr>
         <w:commentReference w:id="13"/>
       </w:r>
+      <w:r>
+        <w:rPr>
+          <w:rStyle w:val="CommentReference"/>
+        </w:rPr>
+        <w:commentReference w:id="14"/>
+      </w:r>
     </w:p>
     <w:p>
       <w:pPr>
@@ -267,7 +269,6 @@
           <w:rFonts w:ascii="Avenir Book" w:hAnsi="Avenir Book"/>
         </w:rPr>
       </w:pPr>
-      <w:commentRangeStart w:id="14"/>
       <w:commentRangeStart w:id="15"/>
       <w:commentRangeStart w:id="16"/>
       <w:commentRangeStart w:id="17"/>
@@ -281,17 +282,219 @@
       <w:commentRangeStart w:id="25"/>
       <w:commentRangeStart w:id="26"/>
       <w:commentRangeStart w:id="27"/>
+      <w:commentRangeStart w:id="28"/>
       <w:r>
         <w:rPr>
           <w:rFonts w:ascii="Avenir Book" w:hAnsi="Avenir Book"/>
         </w:rPr>
         <w:t>Most travel apps rely on computer-generated walking paths. Sometimes these paths don't make sense, are unsafe, or not exactly what you want to do. Most frustratingly, travel apps give you little control to make changes.</w:t>
       </w:r>
+      <w:commentRangeEnd w:id="28"/>
+      <w:r>
+        <w:rPr>
+          <w:rStyle w:val="CommentReference"/>
+        </w:rPr>
+        <w:commentReference w:id="29"/>
+      </w:r>
+    </w:p>
+    <w:p>
+      <w:pPr>
+        <w:contextualSpacing/>
+        <w:rPr>
+          <w:rFonts w:ascii="Avenir Book" w:hAnsi="Avenir Book"/>
+        </w:rPr>
+      </w:pPr>
+      <w:r>
+        <w:rPr>
+          <w:rStyle w:val="CommentReference"/>
+        </w:rPr>
+        <w:commentReference w:id="30"/>
+      </w:r>
       <w:commentRangeEnd w:id="27"/>
       <w:r>
         <w:rPr>
           <w:rStyle w:val="CommentReference"/>
         </w:rPr>
+        <w:commentReference w:id="31"/>
+      </w:r>
+      <w:commentRangeEnd w:id="26"/>
+      <w:r>
+        <w:rPr>
+          <w:rStyle w:val="CommentReference"/>
+        </w:rPr>
+        <w:commentReference w:id="32"/>
+      </w:r>
+      <w:commentRangeEnd w:id="25"/>
+      <w:r>
+        <w:rPr>
+          <w:rStyle w:val="CommentReference"/>
+        </w:rPr>
+        <w:commentReference w:id="33"/>
+      </w:r>
+      <w:commentRangeEnd w:id="24"/>
+      <w:r>
+        <w:rPr>
+          <w:rStyle w:val="CommentReference"/>
+        </w:rPr>
+        <w:commentReference w:id="34"/>
+      </w:r>
+      <w:commentRangeEnd w:id="23"/>
+      <w:r>
+        <w:rPr>
+          <w:rStyle w:val="CommentReference"/>
+        </w:rPr>
+        <w:commentReference w:id="35"/>
+      </w:r>
+      <w:commentRangeEnd w:id="21"/>
+      <w:commentRangeEnd w:id="22"/>
+      <w:r>
+        <w:rPr>
+          <w:rStyle w:val="CommentReference"/>
+        </w:rPr>
+        <w:commentReference w:id="36"/>
+      </w:r>
+      <w:r>
+        <w:rPr>
+          <w:rStyle w:val="CommentReference"/>
+        </w:rPr>
+        <w:commentReference w:id="37"/>
+      </w:r>
+      <w:commentRangeEnd w:id="20"/>
+      <w:r>
+        <w:rPr>
+          <w:rStyle w:val="CommentReference"/>
+        </w:rPr>
+        <w:commentReference w:id="38"/>
+      </w:r>
+      <w:commentRangeEnd w:id="19"/>
+      <w:r>
+        <w:rPr>
+          <w:rStyle w:val="CommentReference"/>
+        </w:rPr>
+        <w:commentReference w:id="39"/>
+      </w:r>
+      <w:commentRangeEnd w:id="18"/>
+      <w:r>
+        <w:rPr>
+          <w:rStyle w:val="CommentReference"/>
+        </w:rPr>
+        <w:commentReference w:id="40"/>
+      </w:r>
+      <w:commentRangeEnd w:id="17"/>
+      <w:r>
+        <w:rPr>
+          <w:rStyle w:val="CommentReference"/>
+        </w:rPr>
+        <w:commentReference w:id="41"/>
+      </w:r>
+      <w:r>
+        <w:rPr>
+          <w:rStyle w:val="CommentReference"/>
+        </w:rPr>
+        <w:commentReference w:id="42"/>
+      </w:r>
+      <w:commentRangeEnd w:id="16"/>
+      <w:r>
+        <w:rPr>
+          <w:rStyle w:val="CommentReference"/>
+        </w:rPr>
+        <w:commentReference w:id="43"/>
+      </w:r>
+      <w:commentRangeEnd w:id="15"/>
+      <w:r>
+        <w:rPr>
+          <w:rStyle w:val="CommentReference"/>
+        </w:rPr>
+        <w:commentReference w:id="44"/>
+      </w:r>
+      <w:r>
+        <w:rPr>
+          <w:rStyle w:val="CommentReference"/>
+        </w:rPr>
+        <w:commentReference w:id="45"/>
+      </w:r>
+      <w:r>
+        <w:rPr>
+          <w:rStyle w:val="CommentReference"/>
+        </w:rPr>
+        <w:commentReference w:id="15"/>
+      </w:r>
+      <w:r>
+        <w:rPr>
+          <w:rStyle w:val="CommentReference"/>
+        </w:rPr>
+        <w:commentReference w:id="16"/>
+      </w:r>
+      <w:r>
+        <w:rPr>
+          <w:rStyle w:val="CommentReference"/>
+        </w:rPr>
+        <w:commentReference w:id="17"/>
+      </w:r>
+      <w:r>
+        <w:rPr>
+          <w:rStyle w:val="CommentReference"/>
+        </w:rPr>
+        <w:commentReference w:id="18"/>
+      </w:r>
+      <w:r>
+        <w:rPr>
+          <w:rStyle w:val="CommentReference"/>
+        </w:rPr>
+        <w:commentReference w:id="19"/>
+      </w:r>
+      <w:r>
+        <w:rPr>
+          <w:rStyle w:val="CommentReference"/>
+        </w:rPr>
+        <w:commentReference w:id="20"/>
+      </w:r>
+      <w:r>
+        <w:rPr>
+          <w:rStyle w:val="CommentReference"/>
+        </w:rPr>
+        <w:commentReference w:id="21"/>
+      </w:r>
+      <w:r>
+        <w:rPr>
+          <w:rStyle w:val="CommentReference"/>
+        </w:rPr>
+        <w:commentReference w:id="22"/>
+      </w:r>
+      <w:r>
+        <w:rPr>
+          <w:rStyle w:val="CommentReference"/>
+        </w:rPr>
+        <w:commentReference w:id="23"/>
+      </w:r>
+      <w:r>
+        <w:rPr>
+          <w:rStyle w:val="CommentReference"/>
+        </w:rPr>
+        <w:commentReference w:id="24"/>
+      </w:r>
+      <w:r>
+        <w:rPr>
+          <w:rStyle w:val="CommentReference"/>
+        </w:rPr>
+        <w:commentReference w:id="25"/>
+      </w:r>
+      <w:r>
+        <w:rPr>
+          <w:rStyle w:val="CommentReference"/>
+        </w:rPr>
+        <w:commentReference w:id="26"/>
+      </w:r>
+      <w:r>
+        <w:rPr>
+          <w:rStyle w:val="CommentReference"/>
+        </w:rPr>
+        <w:commentReference w:id="27"/>
+      </w:r>
+      <w:r>
+        <w:rPr>
+          <w:rStyle w:val="CommentReference"/>
+        </w:rPr>
         <w:commentReference w:id="28"/>
       </w:r>
     </w:p>
@@ -304,207 +507,6 @@
       </w:pPr>
       <w:r>
         <w:rPr>
-          <w:rStyle w:val="CommentReference"/>
-        </w:rPr>
-        <w:commentReference w:id="29"/>
-      </w:r>
-      <w:commentRangeEnd w:id="26"/>
-      <w:r>
-        <w:rPr>
-          <w:rStyle w:val="CommentReference"/>
-        </w:rPr>
-        <w:commentReference w:id="30"/>
-      </w:r>
-      <w:commentRangeEnd w:id="25"/>
-      <w:r>
-        <w:rPr>
-          <w:rStyle w:val="CommentReference"/>
-        </w:rPr>
-        <w:commentReference w:id="31"/>
-      </w:r>
-      <w:commentRangeEnd w:id="24"/>
-      <w:r>
-        <w:rPr>
-          <w:rStyle w:val="CommentReference"/>
-        </w:rPr>
-        <w:commentReference w:id="32"/>
-      </w:r>
-      <w:commentRangeEnd w:id="23"/>
-      <w:r>
-        <w:rPr>
-          <w:rStyle w:val="CommentReference"/>
-        </w:rPr>
-        <w:commentReference w:id="33"/>
-      </w:r>
-      <w:commentRangeEnd w:id="22"/>
-      <w:r>
-        <w:rPr>
-          <w:rStyle w:val="CommentReference"/>
-        </w:rPr>
-        <w:commentReference w:id="34"/>
-      </w:r>
-      <w:commentRangeEnd w:id="20"/>
-      <w:commentRangeEnd w:id="21"/>
-      <w:r>
-        <w:rPr>
-          <w:rStyle w:val="CommentReference"/>
-        </w:rPr>
-        <w:commentReference w:id="35"/>
-      </w:r>
-      <w:r>
-        <w:rPr>
-          <w:rStyle w:val="CommentReference"/>
-        </w:rPr>
-        <w:commentReference w:id="36"/>
-      </w:r>
-      <w:commentRangeEnd w:id="19"/>
-      <w:r>
-        <w:rPr>
-          <w:rStyle w:val="CommentReference"/>
-        </w:rPr>
-        <w:commentReference w:id="37"/>
-      </w:r>
-      <w:commentRangeEnd w:id="18"/>
-      <w:r>
-        <w:rPr>
-          <w:rStyle w:val="CommentReference"/>
-        </w:rPr>
-        <w:commentReference w:id="38"/>
-      </w:r>
-      <w:commentRangeEnd w:id="17"/>
-      <w:r>
-        <w:rPr>
-          <w:rStyle w:val="CommentReference"/>
-        </w:rPr>
-        <w:commentReference w:id="39"/>
-      </w:r>
-      <w:commentRangeEnd w:id="16"/>
-      <w:r>
-        <w:rPr>
-          <w:rStyle w:val="CommentReference"/>
-        </w:rPr>
-        <w:commentReference w:id="40"/>
-      </w:r>
-      <w:r>
-        <w:rPr>
-          <w:rStyle w:val="CommentReference"/>
-        </w:rPr>
-        <w:commentReference w:id="41"/>
-      </w:r>
-      <w:commentRangeEnd w:id="15"/>
-      <w:r>
-        <w:rPr>
-          <w:rStyle w:val="CommentReference"/>
-        </w:rPr>
-        <w:commentReference w:id="42"/>
-      </w:r>
-      <w:commentRangeEnd w:id="14"/>
-      <w:r>
-        <w:rPr>
-          <w:rStyle w:val="CommentReference"/>
-        </w:rPr>
-        <w:commentReference w:id="43"/>
-      </w:r>
-      <w:r>
-        <w:rPr>
-          <w:rStyle w:val="CommentReference"/>
-        </w:rPr>
-        <w:commentReference w:id="44"/>
-      </w:r>
-      <w:r>
-        <w:rPr>
-          <w:rStyle w:val="CommentReference"/>
-        </w:rPr>
-        <w:commentReference w:id="14"/>
-      </w:r>
-      <w:r>
-        <w:rPr>
-          <w:rStyle w:val="CommentReference"/>
-        </w:rPr>
-        <w:commentReference w:id="15"/>
-      </w:r>
-      <w:r>
-        <w:rPr>
-          <w:rStyle w:val="CommentReference"/>
-        </w:rPr>
-        <w:commentReference w:id="16"/>
-      </w:r>
-      <w:r>
-        <w:rPr>
-          <w:rStyle w:val="CommentReference"/>
-        </w:rPr>
-        <w:commentReference w:id="17"/>
-      </w:r>
-      <w:r>
-        <w:rPr>
-          <w:rStyle w:val="CommentReference"/>
-        </w:rPr>
-        <w:commentReference w:id="18"/>
-      </w:r>
-      <w:r>
-        <w:rPr>
-          <w:rStyle w:val="CommentReference"/>
-        </w:rPr>
-        <w:commentReference w:id="19"/>
-      </w:r>
-      <w:r>
-        <w:rPr>
-          <w:rStyle w:val="CommentReference"/>
-        </w:rPr>
-        <w:commentReference w:id="20"/>
-      </w:r>
-      <w:r>
-        <w:rPr>
-          <w:rStyle w:val="CommentReference"/>
-        </w:rPr>
-        <w:commentReference w:id="21"/>
-      </w:r>
-      <w:r>
-        <w:rPr>
-          <w:rStyle w:val="CommentReference"/>
-        </w:rPr>
-        <w:commentReference w:id="22"/>
-      </w:r>
-      <w:r>
-        <w:rPr>
-          <w:rStyle w:val="CommentReference"/>
-        </w:rPr>
-        <w:commentReference w:id="23"/>
-      </w:r>
-      <w:r>
-        <w:rPr>
-          <w:rStyle w:val="CommentReference"/>
-        </w:rPr>
-        <w:commentReference w:id="24"/>
-      </w:r>
-      <w:r>
-        <w:rPr>
-          <w:rStyle w:val="CommentReference"/>
-        </w:rPr>
-        <w:commentReference w:id="25"/>
-      </w:r>
-      <w:r>
-        <w:rPr>
-          <w:rStyle w:val="CommentReference"/>
-        </w:rPr>
-        <w:commentReference w:id="26"/>
-      </w:r>
-      <w:r>
-        <w:rPr>
-          <w:rStyle w:val="CommentReference"/>
-        </w:rPr>
-        <w:commentReference w:id="27"/>
-      </w:r>
-    </w:p>
-    <w:p>
-      <w:pPr>
-        <w:contextualSpacing/>
-        <w:rPr>
-          <w:rFonts w:ascii="Avenir Book" w:hAnsi="Avenir Book"/>
-        </w:rPr>
-      </w:pPr>
-      <w:r>
-        <w:rPr>
           <w:rFonts w:ascii="Avenir Book" w:hAnsi="Avenir Book"/>
         </w:rPr>
         <w:t xml:space="preserve">(Screen shot of </w:t>
@@ -527,7 +529,7 @@
         <w:rPr>
           <w:rStyle w:val="CommentReference"/>
         </w:rPr>
-        <w:commentReference w:id="45"/>
+        <w:commentReference w:id="46"/>
       </w:r>
     </w:p>
     <w:p>
@@ -579,114 +581,114 @@
           <w:rFonts w:ascii="Avenir Book" w:hAnsi="Avenir Book"/>
         </w:rPr>
       </w:pPr>
-      <w:commentRangeStart w:id="46"/>
       <w:commentRangeStart w:id="47"/>
+      <w:commentRangeStart w:id="48"/>
       <w:r>
         <w:rPr>
           <w:rFonts w:ascii="Avenir Book" w:hAnsi="Avenir Book"/>
         </w:rPr>
         <w:t>Dial back technology and use a time-tested way of getting directions: drawing on a map. Digital maps with routes</w:t>
       </w:r>
+      <w:commentRangeEnd w:id="48"/>
+      <w:r>
+        <w:rPr>
+          <w:rStyle w:val="CommentReference"/>
+        </w:rPr>
+        <w:commentReference w:id="49"/>
+      </w:r>
       <w:commentRangeEnd w:id="47"/>
       <w:r>
         <w:rPr>
           <w:rStyle w:val="CommentReference"/>
         </w:rPr>
+        <w:commentReference w:id="50"/>
+      </w:r>
+      <w:r>
+        <w:rPr>
+          <w:rStyle w:val="CommentReference"/>
+        </w:rPr>
+        <w:commentReference w:id="51"/>
+      </w:r>
+      <w:commentRangeStart w:id="52"/>
+      <w:commentRangeStart w:id="53"/>
+      <w:r>
+        <w:rPr>
+          <w:rFonts w:ascii="Avenir Book" w:hAnsi="Avenir Book"/>
+        </w:rPr>
+        <w:t xml:space="preserve"> dra</w:t>
+      </w:r>
+      <w:commentRangeEnd w:id="52"/>
+      <w:commentRangeEnd w:id="53"/>
+      <w:r>
+        <w:rPr>
+          <w:rStyle w:val="CommentReference"/>
+        </w:rPr>
+        <w:commentReference w:id="54"/>
+      </w:r>
+      <w:commentRangeStart w:id="55"/>
+      <w:commentRangeStart w:id="56"/>
+      <w:r>
+        <w:rPr>
+          <w:rFonts w:ascii="Avenir Book" w:hAnsi="Avenir Book"/>
+        </w:rPr>
+        <w:t>wn by people, not computers.</w:t>
+      </w:r>
+      <w:commentRangeEnd w:id="56"/>
+      <w:r>
+        <w:rPr>
+          <w:rStyle w:val="CommentReference"/>
+        </w:rPr>
+        <w:commentReference w:id="57"/>
+      </w:r>
+      <w:commentRangeEnd w:id="55"/>
+      <w:r>
+        <w:rPr>
+          <w:rStyle w:val="CommentReference"/>
+        </w:rPr>
+        <w:commentReference w:id="58"/>
+      </w:r>
+      <w:r>
+        <w:rPr>
+          <w:rStyle w:val="CommentReference"/>
+        </w:rPr>
+        <w:commentReference w:id="59"/>
+      </w:r>
+      <w:r>
+        <w:rPr>
+          <w:rStyle w:val="CommentReference"/>
+        </w:rPr>
+        <w:commentReference w:id="47"/>
+      </w:r>
+      <w:r>
+        <w:rPr>
+          <w:rStyle w:val="CommentReference"/>
+        </w:rPr>
         <w:commentReference w:id="48"/>
       </w:r>
-      <w:commentRangeEnd w:id="46"/>
-      <w:r>
-        <w:rPr>
-          <w:rStyle w:val="CommentReference"/>
-        </w:rPr>
-        <w:commentReference w:id="49"/>
-      </w:r>
-      <w:r>
-        <w:rPr>
-          <w:rStyle w:val="CommentReference"/>
-        </w:rPr>
-        <w:commentReference w:id="50"/>
-      </w:r>
-      <w:commentRangeStart w:id="51"/>
-      <w:commentRangeStart w:id="52"/>
-      <w:r>
-        <w:rPr>
-          <w:rFonts w:ascii="Avenir Book" w:hAnsi="Avenir Book"/>
-        </w:rPr>
-        <w:t xml:space="preserve"> dra</w:t>
-      </w:r>
-      <w:commentRangeEnd w:id="51"/>
-      <w:commentRangeEnd w:id="52"/>
+      <w:r>
+        <w:rPr>
+          <w:rStyle w:val="CommentReference"/>
+        </w:rPr>
+        <w:commentReference w:id="52"/>
+      </w:r>
       <w:r>
         <w:rPr>
           <w:rStyle w:val="CommentReference"/>
         </w:rPr>
         <w:commentReference w:id="53"/>
       </w:r>
-      <w:commentRangeStart w:id="54"/>
-      <w:commentRangeStart w:id="55"/>
-      <w:r>
-        <w:rPr>
-          <w:rFonts w:ascii="Avenir Book" w:hAnsi="Avenir Book"/>
-        </w:rPr>
-        <w:t>wn by people, not computers.</w:t>
-      </w:r>
-      <w:commentRangeEnd w:id="55"/>
+      <w:r>
+        <w:rPr>
+          <w:rStyle w:val="CommentReference"/>
+        </w:rPr>
+        <w:commentReference w:id="55"/>
+      </w:r>
       <w:r>
         <w:rPr>
           <w:rStyle w:val="CommentReference"/>
         </w:rPr>
         <w:commentReference w:id="56"/>
       </w:r>
-      <w:commentRangeEnd w:id="54"/>
-      <w:r>
-        <w:rPr>
-          <w:rStyle w:val="CommentReference"/>
-        </w:rPr>
-        <w:commentReference w:id="57"/>
-      </w:r>
-      <w:r>
-        <w:rPr>
-          <w:rStyle w:val="CommentReference"/>
-        </w:rPr>
-        <w:commentReference w:id="58"/>
-      </w:r>
-      <w:r>
-        <w:rPr>
-          <w:rStyle w:val="CommentReference"/>
-        </w:rPr>
-        <w:commentReference w:id="46"/>
-      </w:r>
-      <w:r>
-        <w:rPr>
-          <w:rStyle w:val="CommentReference"/>
-        </w:rPr>
-        <w:commentReference w:id="47"/>
-      </w:r>
-      <w:r>
-        <w:rPr>
-          <w:rStyle w:val="CommentReference"/>
-        </w:rPr>
-        <w:commentReference w:id="51"/>
-      </w:r>
-      <w:r>
-        <w:rPr>
-          <w:rStyle w:val="CommentReference"/>
-        </w:rPr>
-        <w:commentReference w:id="52"/>
-      </w:r>
-      <w:r>
-        <w:rPr>
-          <w:rStyle w:val="CommentReference"/>
-        </w:rPr>
-        <w:commentReference w:id="54"/>
-      </w:r>
-      <w:r>
-        <w:rPr>
-          <w:rStyle w:val="CommentReference"/>
-        </w:rPr>
-        <w:commentReference w:id="55"/>
-      </w:r>
     </w:p>
     <w:p>
       <w:pPr>
@@ -709,7 +711,7 @@
         </w:rPr>
         <w:t>Wander is</w:t>
       </w:r>
-      <w:commentRangeStart w:id="59"/>
+      <w:commentRangeStart w:id="60"/>
       <w:r>
         <w:rPr>
           <w:rFonts w:ascii="Avenir Book" w:hAnsi="Avenir Book"/>
@@ -728,42 +730,42 @@
         </w:rPr>
         <w:t xml:space="preserve"> platform that allows people to create, select, edit, vote, and share walking paths. </w:t>
       </w:r>
-      <w:commentRangeEnd w:id="59"/>
+      <w:commentRangeEnd w:id="60"/>
+      <w:r>
+        <w:rPr>
+          <w:rStyle w:val="CommentReference"/>
+        </w:rPr>
+        <w:commentReference w:id="61"/>
+      </w:r>
+      <w:r>
+        <w:rPr>
+          <w:rStyle w:val="CommentReference"/>
+        </w:rPr>
+        <w:commentReference w:id="62"/>
+      </w:r>
+      <w:r>
+        <w:rPr>
+          <w:rStyle w:val="CommentReference"/>
+        </w:rPr>
+        <w:commentReference w:id="63"/>
+      </w:r>
+      <w:r>
+        <w:rPr>
+          <w:rFonts w:ascii="Avenir Book" w:hAnsi="Avenir Book"/>
+        </w:rPr>
+        <w:t>The goal is to give</w:t>
+      </w:r>
+      <w:r>
+        <w:rPr>
+          <w:rFonts w:ascii="Avenir Book" w:hAnsi="Avenir Book"/>
+        </w:rPr>
+        <w:t xml:space="preserve"> users more control.</w:t>
+      </w:r>
       <w:r>
         <w:rPr>
           <w:rStyle w:val="CommentReference"/>
         </w:rPr>
         <w:commentReference w:id="60"/>
-      </w:r>
-      <w:r>
-        <w:rPr>
-          <w:rStyle w:val="CommentReference"/>
-        </w:rPr>
-        <w:commentReference w:id="61"/>
-      </w:r>
-      <w:r>
-        <w:rPr>
-          <w:rStyle w:val="CommentReference"/>
-        </w:rPr>
-        <w:commentReference w:id="62"/>
-      </w:r>
-      <w:r>
-        <w:rPr>
-          <w:rFonts w:ascii="Avenir Book" w:hAnsi="Avenir Book"/>
-        </w:rPr>
-        <w:t>The goal is to give</w:t>
-      </w:r>
-      <w:r>
-        <w:rPr>
-          <w:rFonts w:ascii="Avenir Book" w:hAnsi="Avenir Book"/>
-        </w:rPr>
-        <w:t xml:space="preserve"> users more control.</w:t>
-      </w:r>
-      <w:r>
-        <w:rPr>
-          <w:rStyle w:val="CommentReference"/>
-        </w:rPr>
-        <w:commentReference w:id="59"/>
       </w:r>
     </w:p>
     <w:p>
@@ -872,8 +874,8 @@
           <w:rFonts w:ascii="Avenir Book" w:hAnsi="Avenir Book"/>
         </w:rPr>
       </w:pPr>
-      <w:commentRangeStart w:id="63"/>
       <w:commentRangeStart w:id="64"/>
+      <w:commentRangeStart w:id="65"/>
       <w:r>
         <w:rPr>
           <w:rFonts w:ascii="Avenir Book" w:hAnsi="Avenir Book"/>
@@ -881,78 +883,110 @@
         <w:lastRenderedPageBreak/>
         <w:t>It turns out Kyoto is a walkable city. A Japanese travel guide gave me paper maps breaking down the city into sections. Each map section showed sugg</w:t>
       </w:r>
+      <w:commentRangeEnd w:id="65"/>
+      <w:r>
+        <w:rPr>
+          <w:rStyle w:val="CommentReference"/>
+        </w:rPr>
+        <w:commentReference w:id="66"/>
+      </w:r>
       <w:commentRangeEnd w:id="64"/>
       <w:r>
         <w:rPr>
           <w:rStyle w:val="CommentReference"/>
         </w:rPr>
+        <w:commentReference w:id="67"/>
+      </w:r>
+      <w:r>
+        <w:rPr>
+          <w:rStyle w:val="CommentReference"/>
+        </w:rPr>
+        <w:commentReference w:id="68"/>
+      </w:r>
+      <w:commentRangeStart w:id="69"/>
+      <w:r>
+        <w:rPr>
+          <w:rFonts w:ascii="Avenir Book" w:hAnsi="Avenir Book"/>
+        </w:rPr>
+        <w:t xml:space="preserve">ested walking </w:t>
+      </w:r>
+      <w:commentRangeStart w:id="70"/>
+      <w:r>
+        <w:rPr>
+          <w:rFonts w:ascii="Avenir Book" w:hAnsi="Avenir Book"/>
+        </w:rPr>
+        <w:t xml:space="preserve">routes. </w:t>
+      </w:r>
+      <w:commentRangeEnd w:id="70"/>
+      <w:r>
+        <w:rPr>
+          <w:rStyle w:val="CommentReference"/>
+        </w:rPr>
+        <w:commentReference w:id="71"/>
+      </w:r>
+      <w:commentRangeEnd w:id="69"/>
+      <w:r>
+        <w:rPr>
+          <w:rFonts w:ascii="Avenir Book" w:hAnsi="Avenir Book"/>
+        </w:rPr>
+        <w:t>But it was raining</w:t>
+      </w:r>
+      <w:r>
+        <w:rPr>
+          <w:rFonts w:ascii="Avenir Book" w:hAnsi="Avenir Book"/>
+        </w:rPr>
+        <w:t>, and i</w:t>
+      </w:r>
+      <w:r>
+        <w:rPr>
+          <w:rStyle w:val="CommentReference"/>
+        </w:rPr>
+        <w:commentReference w:id="72"/>
+      </w:r>
+      <w:r>
+        <w:rPr>
+          <w:rFonts w:ascii="Avenir Book" w:hAnsi="Avenir Book"/>
+        </w:rPr>
+        <w:t>t became a pain to use my rain-soaked maps without tearing them apart.</w:t>
+      </w:r>
+      <w:r>
+        <w:rPr>
+          <w:rStyle w:val="CommentReference"/>
+        </w:rPr>
+        <w:commentReference w:id="73"/>
+      </w:r>
+    </w:p>
+    <w:p>
+      <w:pPr>
+        <w:contextualSpacing/>
+        <w:rPr>
+          <w:rFonts w:ascii="Avenir Book" w:hAnsi="Avenir Book"/>
+        </w:rPr>
+      </w:pPr>
+      <w:r>
+        <w:rPr>
+          <w:rStyle w:val="CommentReference"/>
+        </w:rPr>
+        <w:commentReference w:id="64"/>
+      </w:r>
+      <w:r>
+        <w:rPr>
+          <w:rStyle w:val="CommentReference"/>
+        </w:rPr>
         <w:commentReference w:id="65"/>
       </w:r>
-      <w:commentRangeEnd w:id="63"/>
-      <w:r>
-        <w:rPr>
-          <w:rStyle w:val="CommentReference"/>
-        </w:rPr>
-        <w:commentReference w:id="66"/>
-      </w:r>
-      <w:r>
-        <w:rPr>
-          <w:rStyle w:val="CommentReference"/>
-        </w:rPr>
-        <w:commentReference w:id="67"/>
-      </w:r>
-      <w:commentRangeStart w:id="68"/>
-      <w:r>
-        <w:rPr>
-          <w:rFonts w:ascii="Avenir Book" w:hAnsi="Avenir Book"/>
-        </w:rPr>
-        <w:t xml:space="preserve">ested walking </w:t>
-      </w:r>
-      <w:commentRangeStart w:id="69"/>
-      <w:r>
-        <w:rPr>
-          <w:rFonts w:ascii="Avenir Book" w:hAnsi="Avenir Book"/>
-        </w:rPr>
-        <w:t xml:space="preserve">routes. </w:t>
-      </w:r>
-      <w:commentRangeEnd w:id="69"/>
+      <w:r>
+        <w:rPr>
+          <w:rStyle w:val="CommentReference"/>
+        </w:rPr>
+        <w:commentReference w:id="69"/>
+      </w:r>
       <w:r>
         <w:rPr>
           <w:rStyle w:val="CommentReference"/>
         </w:rPr>
         <w:commentReference w:id="70"/>
       </w:r>
-      <w:commentRangeEnd w:id="68"/>
-      <w:r>
-        <w:rPr>
-          <w:rFonts w:ascii="Avenir Book" w:hAnsi="Avenir Book"/>
-        </w:rPr>
-        <w:t>But it was raining</w:t>
-      </w:r>
-      <w:r>
-        <w:rPr>
-          <w:rFonts w:ascii="Avenir Book" w:hAnsi="Avenir Book"/>
-        </w:rPr>
-        <w:t>, and i</w:t>
-      </w:r>
-      <w:r>
-        <w:rPr>
-          <w:rStyle w:val="CommentReference"/>
-        </w:rPr>
-        <w:commentReference w:id="71"/>
-      </w:r>
-      <w:r>
-        <w:rPr>
-          <w:rFonts w:ascii="Avenir Book" w:hAnsi="Avenir Book"/>
-        </w:rPr>
-        <w:t>t became a pain to use my rain-soaked maps without tearing them apart.</w:t>
-      </w:r>
-      <w:r>
-        <w:rPr>
-          <w:rStyle w:val="CommentReference"/>
-        </w:rPr>
-        <w:commentReference w:id="72"/>
-      </w:r>
     </w:p>
     <w:p>
       <w:pPr>
@@ -961,29 +995,31 @@
           <w:rFonts w:ascii="Avenir Book" w:hAnsi="Avenir Book"/>
         </w:rPr>
       </w:pPr>
-      <w:r>
-        <w:rPr>
-          <w:rStyle w:val="CommentReference"/>
-        </w:rPr>
-        <w:commentReference w:id="63"/>
-      </w:r>
-      <w:r>
-        <w:rPr>
-          <w:rStyle w:val="CommentReference"/>
-        </w:rPr>
-        <w:commentReference w:id="64"/>
-      </w:r>
-      <w:r>
-        <w:rPr>
-          <w:rStyle w:val="CommentReference"/>
-        </w:rPr>
-        <w:commentReference w:id="68"/>
-      </w:r>
-      <w:r>
-        <w:rPr>
-          <w:rStyle w:val="CommentReference"/>
-        </w:rPr>
-        <w:commentReference w:id="69"/>
+      <w:commentRangeStart w:id="74"/>
+      <w:r>
+        <w:rPr>
+          <w:rFonts w:ascii="Avenir Book" w:hAnsi="Avenir Book"/>
+        </w:rPr>
+        <w:t xml:space="preserve">(Picture of paper maps with </w:t>
+      </w:r>
+      <w:r>
+        <w:rPr>
+          <w:rFonts w:ascii="Avenir Book" w:hAnsi="Avenir Book"/>
+        </w:rPr>
+        <w:t xml:space="preserve">walking </w:t>
+      </w:r>
+      <w:r>
+        <w:rPr>
+          <w:rFonts w:ascii="Avenir Book" w:hAnsi="Avenir Book"/>
+        </w:rPr>
+        <w:t>routes)</w:t>
+      </w:r>
+      <w:commentRangeEnd w:id="74"/>
+      <w:r>
+        <w:rPr>
+          <w:rStyle w:val="CommentReference"/>
+        </w:rPr>
+        <w:commentReference w:id="75"/>
       </w:r>
     </w:p>
     <w:p>
@@ -993,26 +1029,12 @@
           <w:rFonts w:ascii="Avenir Book" w:hAnsi="Avenir Book"/>
         </w:rPr>
       </w:pPr>
-      <w:commentRangeStart w:id="73"/>
-      <w:r>
-        <w:rPr>
-          <w:rFonts w:ascii="Avenir Book" w:hAnsi="Avenir Book"/>
-        </w:rPr>
-        <w:t xml:space="preserve">(Picture of paper maps with </w:t>
-      </w:r>
-      <w:r>
-        <w:rPr>
-          <w:rFonts w:ascii="Avenir Book" w:hAnsi="Avenir Book"/>
-        </w:rPr>
-        <w:t xml:space="preserve">walking </w:t>
-      </w:r>
-      <w:r>
-        <w:rPr>
-          <w:rFonts w:ascii="Avenir Book" w:hAnsi="Avenir Book"/>
-        </w:rPr>
-        <w:t>routes)</w:t>
-      </w:r>
-      <w:commentRangeEnd w:id="73"/>
+      <w:r>
+        <w:rPr>
+          <w:rStyle w:val="CommentReference"/>
+        </w:rPr>
+        <w:commentReference w:id="76"/>
+      </w:r>
       <w:r>
         <w:rPr>
           <w:rStyle w:val="CommentReference"/>
@@ -1027,27 +1049,6 @@
           <w:rFonts w:ascii="Avenir Book" w:hAnsi="Avenir Book"/>
         </w:rPr>
       </w:pPr>
-      <w:r>
-        <w:rPr>
-          <w:rStyle w:val="CommentReference"/>
-        </w:rPr>
-        <w:commentReference w:id="75"/>
-      </w:r>
-      <w:r>
-        <w:rPr>
-          <w:rStyle w:val="CommentReference"/>
-        </w:rPr>
-        <w:commentReference w:id="73"/>
-      </w:r>
-    </w:p>
-    <w:p>
-      <w:pPr>
-        <w:contextualSpacing/>
-        <w:rPr>
-          <w:rFonts w:ascii="Avenir Book" w:hAnsi="Avenir Book"/>
-        </w:rPr>
-      </w:pPr>
-      <w:commentRangeStart w:id="76"/>
       <w:commentRangeStart w:id="77"/>
       <w:commentRangeStart w:id="78"/>
       <w:commentRangeStart w:id="79"/>
@@ -1061,231 +1062,232 @@
       <w:commentRangeStart w:id="87"/>
       <w:commentRangeStart w:id="88"/>
       <w:commentRangeStart w:id="89"/>
+      <w:commentRangeStart w:id="90"/>
       <w:r>
         <w:rPr>
           <w:rFonts w:ascii="Avenir Book" w:hAnsi="Avenir Book"/>
         </w:rPr>
         <w:t>I tried switching to Kyoto's travel website. It has digital maps with similar walking routes, but it wasn't mobile-friendly. I couldn't expand it to fit the full size of my phone's screen.</w:t>
       </w:r>
+      <w:commentRangeEnd w:id="89"/>
+      <w:commentRangeEnd w:id="90"/>
+      <w:r>
+        <w:rPr>
+          <w:rStyle w:val="CommentReference"/>
+        </w:rPr>
+        <w:commentReference w:id="91"/>
+      </w:r>
       <w:commentRangeEnd w:id="88"/>
-      <w:commentRangeEnd w:id="89"/>
+    </w:p>
+    <w:p>
+      <w:pPr>
+        <w:contextualSpacing/>
+        <w:rPr>
+          <w:rFonts w:ascii="Avenir Book" w:hAnsi="Avenir Book"/>
+        </w:rPr>
+      </w:pPr>
+      <w:r>
+        <w:rPr>
+          <w:rStyle w:val="CommentReference"/>
+        </w:rPr>
+        <w:commentReference w:id="92"/>
+      </w:r>
+      <w:r>
+        <w:rPr>
+          <w:rStyle w:val="CommentReference"/>
+        </w:rPr>
+        <w:commentReference w:id="93"/>
+      </w:r>
+      <w:commentRangeEnd w:id="87"/>
+      <w:r>
+        <w:rPr>
+          <w:rStyle w:val="CommentReference"/>
+        </w:rPr>
+        <w:commentReference w:id="94"/>
+      </w:r>
+      <w:commentRangeEnd w:id="86"/>
+      <w:r>
+        <w:rPr>
+          <w:rStyle w:val="CommentReference"/>
+        </w:rPr>
+        <w:commentReference w:id="95"/>
+      </w:r>
+      <w:commentRangeEnd w:id="85"/>
+      <w:r>
+        <w:rPr>
+          <w:rStyle w:val="CommentReference"/>
+        </w:rPr>
+        <w:commentReference w:id="96"/>
+      </w:r>
+      <w:commentRangeEnd w:id="83"/>
+      <w:commentRangeEnd w:id="84"/>
+      <w:r>
+        <w:rPr>
+          <w:rStyle w:val="CommentReference"/>
+        </w:rPr>
+        <w:commentReference w:id="97"/>
+      </w:r>
+      <w:r>
+        <w:rPr>
+          <w:rStyle w:val="CommentReference"/>
+        </w:rPr>
+        <w:commentReference w:id="98"/>
+      </w:r>
+      <w:r>
+        <w:rPr>
+          <w:rStyle w:val="CommentReference"/>
+        </w:rPr>
+        <w:commentReference w:id="99"/>
+      </w:r>
+      <w:commentRangeEnd w:id="82"/>
+      <w:r>
+        <w:rPr>
+          <w:rStyle w:val="CommentReference"/>
+        </w:rPr>
+        <w:commentReference w:id="100"/>
+      </w:r>
+      <w:commentRangeEnd w:id="81"/>
+      <w:r>
+        <w:rPr>
+          <w:rStyle w:val="CommentReference"/>
+        </w:rPr>
+        <w:commentReference w:id="101"/>
+      </w:r>
+      <w:r>
+        <w:rPr>
+          <w:rStyle w:val="CommentReference"/>
+        </w:rPr>
+        <w:commentReference w:id="102"/>
+      </w:r>
+      <w:commentRangeEnd w:id="80"/>
+      <w:r>
+        <w:rPr>
+          <w:rStyle w:val="CommentReference"/>
+        </w:rPr>
+        <w:commentReference w:id="103"/>
+      </w:r>
+      <w:commentRangeEnd w:id="79"/>
+      <w:r>
+        <w:rPr>
+          <w:rStyle w:val="CommentReference"/>
+        </w:rPr>
+        <w:commentReference w:id="104"/>
+      </w:r>
+      <w:commentRangeEnd w:id="78"/>
+      <w:r>
+        <w:rPr>
+          <w:rStyle w:val="CommentReference"/>
+        </w:rPr>
+        <w:commentReference w:id="105"/>
+      </w:r>
+      <w:commentRangeEnd w:id="77"/>
+      <w:r>
+        <w:rPr>
+          <w:rStyle w:val="CommentReference"/>
+        </w:rPr>
+        <w:commentReference w:id="106"/>
+      </w:r>
+      <w:r>
+        <w:rPr>
+          <w:rStyle w:val="CommentReference"/>
+        </w:rPr>
+        <w:commentReference w:id="107"/>
+      </w:r>
+      <w:r>
+        <w:rPr>
+          <w:rStyle w:val="CommentReference"/>
+        </w:rPr>
+        <w:commentReference w:id="108"/>
+      </w:r>
+      <w:r>
+        <w:rPr>
+          <w:rStyle w:val="CommentReference"/>
+        </w:rPr>
+        <w:commentReference w:id="109"/>
+      </w:r>
+      <w:r>
+        <w:rPr>
+          <w:rStyle w:val="CommentReference"/>
+        </w:rPr>
+        <w:commentReference w:id="77"/>
+      </w:r>
+      <w:r>
+        <w:rPr>
+          <w:rStyle w:val="CommentReference"/>
+        </w:rPr>
+        <w:commentReference w:id="78"/>
+      </w:r>
+      <w:r>
+        <w:rPr>
+          <w:rStyle w:val="CommentReference"/>
+        </w:rPr>
+        <w:commentReference w:id="79"/>
+      </w:r>
+      <w:r>
+        <w:rPr>
+          <w:rStyle w:val="CommentReference"/>
+        </w:rPr>
+        <w:commentReference w:id="80"/>
+      </w:r>
+      <w:r>
+        <w:rPr>
+          <w:rStyle w:val="CommentReference"/>
+        </w:rPr>
+        <w:commentReference w:id="81"/>
+      </w:r>
+      <w:r>
+        <w:rPr>
+          <w:rStyle w:val="CommentReference"/>
+        </w:rPr>
+        <w:commentReference w:id="82"/>
+      </w:r>
+      <w:r>
+        <w:rPr>
+          <w:rStyle w:val="CommentReference"/>
+        </w:rPr>
+        <w:commentReference w:id="83"/>
+      </w:r>
+      <w:r>
+        <w:rPr>
+          <w:rStyle w:val="CommentReference"/>
+        </w:rPr>
+        <w:commentReference w:id="84"/>
+      </w:r>
+      <w:r>
+        <w:rPr>
+          <w:rStyle w:val="CommentReference"/>
+        </w:rPr>
+        <w:commentReference w:id="85"/>
+      </w:r>
+      <w:r>
+        <w:rPr>
+          <w:rStyle w:val="CommentReference"/>
+        </w:rPr>
+        <w:commentReference w:id="86"/>
+      </w:r>
+      <w:r>
+        <w:rPr>
+          <w:rStyle w:val="CommentReference"/>
+        </w:rPr>
+        <w:commentReference w:id="87"/>
+      </w:r>
+      <w:r>
+        <w:rPr>
+          <w:rStyle w:val="CommentReference"/>
+        </w:rPr>
+        <w:commentReference w:id="88"/>
+      </w:r>
+      <w:r>
+        <w:rPr>
+          <w:rStyle w:val="CommentReference"/>
+        </w:rPr>
+        <w:commentReference w:id="89"/>
+      </w:r>
       <w:r>
         <w:rPr>
           <w:rStyle w:val="CommentReference"/>
         </w:rPr>
         <w:commentReference w:id="90"/>
-      </w:r>
-      <w:commentRangeEnd w:id="87"/>
-    </w:p>
-    <w:p>
-      <w:pPr>
-        <w:contextualSpacing/>
-        <w:rPr>
-          <w:rFonts w:ascii="Avenir Book" w:hAnsi="Avenir Book"/>
-        </w:rPr>
-      </w:pPr>
-      <w:r>
-        <w:rPr>
-          <w:rStyle w:val="CommentReference"/>
-        </w:rPr>
-        <w:commentReference w:id="91"/>
-      </w:r>
-      <w:r>
-        <w:rPr>
-          <w:rStyle w:val="CommentReference"/>
-        </w:rPr>
-        <w:commentReference w:id="93"/>
-      </w:r>
-      <w:commentRangeEnd w:id="86"/>
-      <w:r>
-        <w:rPr>
-          <w:rStyle w:val="CommentReference"/>
-        </w:rPr>
-        <w:commentReference w:id="94"/>
-      </w:r>
-      <w:commentRangeEnd w:id="85"/>
-      <w:r>
-        <w:rPr>
-          <w:rStyle w:val="CommentReference"/>
-        </w:rPr>
-        <w:commentReference w:id="95"/>
-      </w:r>
-      <w:commentRangeEnd w:id="84"/>
-      <w:r>
-        <w:rPr>
-          <w:rStyle w:val="CommentReference"/>
-        </w:rPr>
-        <w:commentReference w:id="96"/>
-      </w:r>
-      <w:commentRangeEnd w:id="82"/>
-      <w:commentRangeEnd w:id="83"/>
-      <w:r>
-        <w:rPr>
-          <w:rStyle w:val="CommentReference"/>
-        </w:rPr>
-        <w:commentReference w:id="97"/>
-      </w:r>
-      <w:r>
-        <w:rPr>
-          <w:rStyle w:val="CommentReference"/>
-        </w:rPr>
-        <w:commentReference w:id="98"/>
-      </w:r>
-      <w:r>
-        <w:rPr>
-          <w:rStyle w:val="CommentReference"/>
-        </w:rPr>
-        <w:commentReference w:id="99"/>
-      </w:r>
-      <w:commentRangeEnd w:id="81"/>
-      <w:r>
-        <w:rPr>
-          <w:rStyle w:val="CommentReference"/>
-        </w:rPr>
-        <w:commentReference w:id="100"/>
-      </w:r>
-      <w:commentRangeEnd w:id="80"/>
-      <w:r>
-        <w:rPr>
-          <w:rStyle w:val="CommentReference"/>
-        </w:rPr>
-        <w:commentReference w:id="101"/>
-      </w:r>
-      <w:r>
-        <w:rPr>
-          <w:rStyle w:val="CommentReference"/>
-        </w:rPr>
-        <w:commentReference w:id="102"/>
-      </w:r>
-      <w:commentRangeEnd w:id="79"/>
-      <w:r>
-        <w:rPr>
-          <w:rStyle w:val="CommentReference"/>
-        </w:rPr>
-        <w:commentReference w:id="103"/>
-      </w:r>
-      <w:commentRangeEnd w:id="78"/>
-      <w:r>
-        <w:rPr>
-          <w:rStyle w:val="CommentReference"/>
-        </w:rPr>
-        <w:commentReference w:id="104"/>
-      </w:r>
-      <w:commentRangeEnd w:id="77"/>
-      <w:r>
-        <w:rPr>
-          <w:rStyle w:val="CommentReference"/>
-        </w:rPr>
-        <w:commentReference w:id="105"/>
-      </w:r>
-      <w:commentRangeEnd w:id="76"/>
-      <w:r>
-        <w:rPr>
-          <w:rStyle w:val="CommentReference"/>
-        </w:rPr>
-        <w:commentReference w:id="106"/>
-      </w:r>
-      <w:r>
-        <w:rPr>
-          <w:rStyle w:val="CommentReference"/>
-        </w:rPr>
-        <w:commentReference w:id="107"/>
-      </w:r>
-      <w:r>
-        <w:rPr>
-          <w:rStyle w:val="CommentReference"/>
-        </w:rPr>
-        <w:commentReference w:id="108"/>
-      </w:r>
-      <w:r>
-        <w:rPr>
-          <w:rStyle w:val="CommentReference"/>
-        </w:rPr>
-        <w:commentReference w:id="109"/>
-      </w:r>
-      <w:r>
-        <w:rPr>
-          <w:rStyle w:val="CommentReference"/>
-        </w:rPr>
-        <w:commentReference w:id="76"/>
-      </w:r>
-      <w:r>
-        <w:rPr>
-          <w:rStyle w:val="CommentReference"/>
-        </w:rPr>
-        <w:commentReference w:id="77"/>
-      </w:r>
-      <w:r>
-        <w:rPr>
-          <w:rStyle w:val="CommentReference"/>
-        </w:rPr>
-        <w:commentReference w:id="78"/>
-      </w:r>
-      <w:r>
-        <w:rPr>
-          <w:rStyle w:val="CommentReference"/>
-        </w:rPr>
-        <w:commentReference w:id="79"/>
-      </w:r>
-      <w:r>
-        <w:rPr>
-          <w:rStyle w:val="CommentReference"/>
-        </w:rPr>
-        <w:commentReference w:id="80"/>
-      </w:r>
-      <w:r>
-        <w:rPr>
-          <w:rStyle w:val="CommentReference"/>
-        </w:rPr>
-        <w:commentReference w:id="81"/>
-      </w:r>
-      <w:r>
-        <w:rPr>
-          <w:rStyle w:val="CommentReference"/>
-        </w:rPr>
-        <w:commentReference w:id="82"/>
-      </w:r>
-      <w:r>
-        <w:rPr>
-          <w:rStyle w:val="CommentReference"/>
-        </w:rPr>
-        <w:commentReference w:id="83"/>
-      </w:r>
-      <w:r>
-        <w:rPr>
-          <w:rStyle w:val="CommentReference"/>
-        </w:rPr>
-        <w:commentReference w:id="84"/>
-      </w:r>
-      <w:r>
-        <w:rPr>
-          <w:rStyle w:val="CommentReference"/>
-        </w:rPr>
-        <w:commentReference w:id="85"/>
-      </w:r>
-      <w:r>
-        <w:rPr>
-          <w:rStyle w:val="CommentReference"/>
-        </w:rPr>
-        <w:commentReference w:id="86"/>
-      </w:r>
-      <w:r>
-        <w:rPr>
-          <w:rStyle w:val="CommentReference"/>
-        </w:rPr>
-        <w:commentReference w:id="87"/>
-      </w:r>
-      <w:r>
-        <w:rPr>
-          <w:rStyle w:val="CommentReference"/>
-        </w:rPr>
-        <w:commentReference w:id="88"/>
-      </w:r>
-      <w:r>
-        <w:rPr>
-          <w:rStyle w:val="CommentReference"/>
-        </w:rPr>
-        <w:commentReference w:id="89"/>
       </w:r>
     </w:p>
     <w:p>
@@ -19023,15 +19025,15 @@
 
 <file path=word/comments.xml><?xml version="1.0" encoding="utf-8"?>
 <w:comments xmlns:wpc="http://schemas.microsoft.com/office/word/2010/wordprocessingCanvas" xmlns:mo="http://schemas.microsoft.com/office/mac/office/2008/main" xmlns:mc="http://schemas.openxmlformats.org/markup-compatibility/2006" xmlns:mv="urn:schemas-microsoft-com:mac:vml" xmlns:o="urn:schemas-microsoft-com:office:office" xmlns:r="http://schemas.openxmlformats.org/officeDocument/2006/relationships" xmlns:m="http://schemas.openxmlformats.org/officeDocument/2006/math" xmlns:v="urn:schemas-microsoft-com:vml" xmlns:wp14="http://schemas.microsoft.com/office/word/2010/wordprocessingDrawing" xmlns:wp="http://schemas.openxmlformats.org/drawingml/2006/wordprocessingDrawing" xmlns:w10="urn:schemas-microsoft-com:office:word" xmlns:w="http://schemas.openxmlformats.org/wordprocessingml/2006/main" xmlns:w14="http://schemas.microsoft.com/office/word/2010/wordml" xmlns:w15="http://schemas.microsoft.com/office/word/2012/wordml" xmlns:wpg="http://schemas.microsoft.com/office/word/2010/wordprocessingGroup" xmlns:wpi="http://schemas.microsoft.com/office/word/2010/wordprocessingInk" xmlns:wne="http://schemas.microsoft.com/office/word/2006/wordml" xmlns:wps="http://schemas.microsoft.com/office/word/2010/wordprocessingShape" mc:Ignorable="w14 w15 wp14">
+  <w:comment w:id="2" w:author="Grammarly" w:date="2017-05-08T22:14:00Z" w:initials="G">
+    <w:p>
+      <w:r>
+        <w:t xml:space="preserve">Inserted: - Neil Ranada </w:t>
+      </w:r>
+    </w:p>
+  </w:comment>
   <w:comment w:id="1" w:author="Grammarly" w:date="2017-05-08T22:14:00Z" w:initials="G">
     <w:p>
-      <w:r>
-        <w:t xml:space="preserve">Inserted: - Neil Ranada </w:t>
-      </w:r>
-    </w:p>
-  </w:comment>
-  <w:comment w:id="0" w:author="Grammarly" w:date="2017-05-08T22:14:00Z" w:initials="G">
-    <w:p>
       <w:proofErr w:type="spellStart"/>
       <w:proofErr w:type="gramStart"/>
       <w:r>
@@ -19044,55 +19046,281 @@
       </w:r>
     </w:p>
   </w:comment>
+  <w:comment w:id="6" w:author="Grammarly" w:date="2017-05-08T22:14:00Z" w:initials="G">
+    <w:p>
+      <w:r>
+        <w:t xml:space="preserve">Inserted: </w:t>
+      </w:r>
+      <w:proofErr w:type="spellStart"/>
+      <w:r>
+        <w:t>ov</w:t>
+      </w:r>
+      <w:proofErr w:type="spellEnd"/>
+    </w:p>
+  </w:comment>
+  <w:comment w:id="7" w:author="Grammarly" w:date="2017-05-08T22:14:00Z" w:initials="G">
+    <w:p>
+      <w:r>
+        <w:t xml:space="preserve">Inserted:  you </w:t>
+      </w:r>
+    </w:p>
+  </w:comment>
+  <w:comment w:id="8" w:author="Grammarly" w:date="2017-05-08T22:14:00Z" w:initials="G">
+    <w:p>
+      <w:r>
+        <w:t>Inserted: D</w:t>
+      </w:r>
+    </w:p>
+  </w:comment>
+  <w:comment w:id="3" w:author="Grammarly" w:date="2017-05-08T22:14:00Z" w:initials="G">
+    <w:p>
+      <w:proofErr w:type="spellStart"/>
+      <w:proofErr w:type="gramStart"/>
+      <w:r>
+        <w:t>Deleted:Pr</w:t>
+      </w:r>
+      <w:proofErr w:type="spellEnd"/>
+      <w:proofErr w:type="gramEnd"/>
+    </w:p>
+  </w:comment>
+  <w:comment w:id="4" w:author="Grammarly" w:date="2017-05-08T22:14:00Z" w:initials="G">
+    <w:p>
+      <w:proofErr w:type="spellStart"/>
+      <w:proofErr w:type="gramStart"/>
+      <w:r>
+        <w:t>Deleted:b</w:t>
+      </w:r>
+      <w:proofErr w:type="spellEnd"/>
+      <w:proofErr w:type="gramEnd"/>
+    </w:p>
+  </w:comment>
   <w:comment w:id="5" w:author="Grammarly" w:date="2017-05-08T22:14:00Z" w:initials="G">
     <w:p>
+      <w:proofErr w:type="spellStart"/>
+      <w:r>
+        <w:t>Deleted:m</w:t>
+      </w:r>
+      <w:proofErr w:type="spellEnd"/>
+    </w:p>
+  </w:comment>
+  <w:comment w:id="9" w:author="Grammarly" w:date="2017-05-08T22:14:00Z" w:initials="G">
+    <w:p>
+      <w:r>
+        <w:t>Deleted: thought out</w:t>
+      </w:r>
+    </w:p>
+  </w:comment>
+  <w:comment w:id="10" w:author="Grammarly" w:date="2017-05-08T22:14:00Z" w:initials="G">
+    <w:p>
+      <w:r>
+        <w:t>Inserted: Problem</w:t>
+      </w:r>
+    </w:p>
+  </w:comment>
+  <w:comment w:id="11" w:author="Grammarly" w:date="2017-05-08T22:14:00Z" w:initials="G">
+    <w:p>
+      <w:r>
+        <w:t>Inserted: I designed an Android travel app called Wander to make it easier to plan walking paths.</w:t>
+      </w:r>
+    </w:p>
+  </w:comment>
+  <w:comment w:id="12" w:author="Grammarly" w:date="2017-05-08T22:14:00Z" w:initials="G">
+    <w:p>
+      <w:r>
+        <w:t>Inserted</w:t>
+      </w:r>
+      <w:proofErr w:type="gramStart"/>
+      <w:r>
+        <w:t>: ,</w:t>
+      </w:r>
+      <w:proofErr w:type="gramEnd"/>
+    </w:p>
+  </w:comment>
+  <w:comment w:id="13" w:author="Grammarly" w:date="2017-05-08T22:14:00Z" w:initials="G">
+    <w:p>
+      <w:r>
+        <w:t>Inserted: -planned</w:t>
+      </w:r>
+    </w:p>
+  </w:comment>
+  <w:comment w:id="14" w:author="Grammarly" w:date="2017-05-08T22:14:00Z" w:initials="G">
+    <w:p>
+      <w:r>
+        <w:t xml:space="preserve">Inserted:  to travel? </w:t>
+      </w:r>
+    </w:p>
+  </w:comment>
+  <w:comment w:id="29" w:author="Grammarly" w:date="2017-05-08T22:14:00Z" w:initials="G">
+    <w:p>
       <w:r>
         <w:t xml:space="preserve">Inserted: </w:t>
       </w:r>
       <w:proofErr w:type="spellStart"/>
       <w:r>
-        <w:t>ov</w:t>
-      </w:r>
-      <w:proofErr w:type="spellEnd"/>
-    </w:p>
-  </w:comment>
-  <w:comment w:id="6" w:author="Grammarly" w:date="2017-05-08T22:14:00Z" w:initials="G">
-    <w:p>
-      <w:r>
-        <w:t xml:space="preserve">Inserted:  you </w:t>
-      </w:r>
-    </w:p>
-  </w:comment>
-  <w:comment w:id="7" w:author="Grammarly" w:date="2017-05-08T22:14:00Z" w:initials="G">
-    <w:p>
-      <w:r>
-        <w:t>Inserted: D</w:t>
-      </w:r>
-    </w:p>
-  </w:comment>
-  <w:comment w:id="2" w:author="Grammarly" w:date="2017-05-08T22:14:00Z" w:initials="G">
-    <w:p>
-      <w:proofErr w:type="spellStart"/>
-      <w:proofErr w:type="gramStart"/>
-      <w:r>
-        <w:t>Deleted:Pr</w:t>
-      </w:r>
-      <w:proofErr w:type="spellEnd"/>
-      <w:proofErr w:type="gramEnd"/>
-    </w:p>
-  </w:comment>
-  <w:comment w:id="3" w:author="Grammarly" w:date="2017-05-08T22:14:00Z" w:initials="G">
-    <w:p>
-      <w:proofErr w:type="spellStart"/>
-      <w:proofErr w:type="gramStart"/>
-      <w:r>
-        <w:t>Deleted:b</w:t>
-      </w:r>
-      <w:proofErr w:type="spellEnd"/>
-      <w:proofErr w:type="gramEnd"/>
-    </w:p>
-  </w:comment>
-  <w:comment w:id="4" w:author="Grammarly" w:date="2017-05-08T22:14:00Z" w:initials="G">
+        <w:t>ol</w:t>
+      </w:r>
+      <w:proofErr w:type="spellEnd"/>
+    </w:p>
+  </w:comment>
+  <w:comment w:id="30" w:author="Grammarly" w:date="2017-05-08T22:14:00Z" w:initials="G">
+    <w:p>
+      <w:r>
+        <w:t xml:space="preserve">Inserted: </w:t>
+      </w:r>
+      <w:proofErr w:type="spellStart"/>
+      <w:r>
+        <w:t>nt</w:t>
+      </w:r>
+      <w:proofErr w:type="spellEnd"/>
+    </w:p>
+  </w:comment>
+  <w:comment w:id="31" w:author="Grammarly" w:date="2017-05-08T22:14:00Z" w:initials="G">
+    <w:p>
+      <w:r>
+        <w:t>Inserted: c</w:t>
+      </w:r>
+    </w:p>
+  </w:comment>
+  <w:comment w:id="32" w:author="Grammarly" w:date="2017-05-08T22:14:00Z" w:initials="G">
+    <w:p>
+      <w:r>
+        <w:t>Inserted: l</w:t>
+      </w:r>
+    </w:p>
+  </w:comment>
+  <w:comment w:id="33" w:author="Grammarly" w:date="2017-05-08T22:14:00Z" w:initials="G">
+    <w:p>
+      <w:r>
+        <w:t xml:space="preserve">Inserted: </w:t>
+      </w:r>
+      <w:proofErr w:type="spellStart"/>
+      <w:r>
+        <w:t>rav</w:t>
+      </w:r>
+      <w:proofErr w:type="spellEnd"/>
+    </w:p>
+  </w:comment>
+  <w:comment w:id="34" w:author="Grammarly" w:date="2017-05-08T22:14:00Z" w:initials="G">
+    <w:p>
+      <w:r>
+        <w:t>Inserted: y</w:t>
+      </w:r>
+    </w:p>
+  </w:comment>
+  <w:comment w:id="35" w:author="Grammarly" w:date="2017-05-08T22:14:00Z" w:initials="G">
+    <w:p>
+      <w:r>
+        <w:t xml:space="preserve">Inserted: </w:t>
+      </w:r>
+      <w:proofErr w:type="spellStart"/>
+      <w:r>
+        <w:t>ing</w:t>
+      </w:r>
+      <w:proofErr w:type="spellEnd"/>
+    </w:p>
+  </w:comment>
+  <w:comment w:id="36" w:author="Grammarly" w:date="2017-05-08T22:14:00Z" w:initials="G">
+    <w:p>
+      <w:r>
+        <w:t xml:space="preserve">Inserted: </w:t>
+      </w:r>
+      <w:proofErr w:type="spellStart"/>
+      <w:r>
+        <w:t>st</w:t>
+      </w:r>
+      <w:proofErr w:type="spellEnd"/>
+    </w:p>
+  </w:comment>
+  <w:comment w:id="37" w:author="Grammarly" w:date="2017-05-08T22:14:00Z" w:initials="G">
+    <w:p>
+      <w:r>
+        <w:t xml:space="preserve">Inserted: </w:t>
+      </w:r>
+      <w:proofErr w:type="spellStart"/>
+      <w:r>
+        <w:t>fr</w:t>
+      </w:r>
+      <w:proofErr w:type="spellEnd"/>
+    </w:p>
+  </w:comment>
+  <w:comment w:id="38" w:author="Grammarly" w:date="2017-05-08T22:14:00Z" w:initials="G">
+    <w:p>
+      <w:r>
+        <w:t>Inserted: s</w:t>
+      </w:r>
+    </w:p>
+  </w:comment>
+  <w:comment w:id="39" w:author="Grammarly" w:date="2017-05-08T22:14:00Z" w:initials="G">
+    <w:p>
+      <w:r>
+        <w:t>Inserted: M</w:t>
+      </w:r>
+    </w:p>
+  </w:comment>
+  <w:comment w:id="40" w:author="Grammarly" w:date="2017-05-08T22:14:00Z" w:initials="G">
+    <w:p>
+      <w:r>
+        <w:t xml:space="preserve">Inserted: </w:t>
+      </w:r>
+      <w:proofErr w:type="spellStart"/>
+      <w:r>
+        <w:t>ly</w:t>
+      </w:r>
+      <w:proofErr w:type="spellEnd"/>
+    </w:p>
+  </w:comment>
+  <w:comment w:id="41" w:author="Grammarly" w:date="2017-05-08T22:14:00Z" w:initials="G">
+    <w:p>
+      <w:r>
+        <w:t>Inserted: c</w:t>
+      </w:r>
+    </w:p>
+  </w:comment>
+  <w:comment w:id="42" w:author="Grammarly" w:date="2017-05-08T22:14:00Z" w:initials="G">
+    <w:p>
+      <w:r>
+        <w:t>Inserted: ex</w:t>
+      </w:r>
+    </w:p>
+  </w:comment>
+  <w:comment w:id="43" w:author="Grammarly" w:date="2017-05-08T22:14:00Z" w:initials="G">
+    <w:p>
+      <w:r>
+        <w:t>Inserted: o</w:t>
+      </w:r>
+    </w:p>
+  </w:comment>
+  <w:comment w:id="44" w:author="Grammarly" w:date="2017-05-08T22:14:00Z" w:initials="G">
+    <w:p>
+      <w:r>
+        <w:t>Inserted:  walking</w:t>
+      </w:r>
+    </w:p>
+  </w:comment>
+  <w:comment w:id="45" w:author="Grammarly" w:date="2017-05-08T22:14:00Z" w:initials="G">
+    <w:p>
+      <w:r>
+        <w:t>Inserted: -</w:t>
+      </w:r>
+    </w:p>
+  </w:comment>
+  <w:comment w:id="15" w:author="Grammarly" w:date="2017-05-08T22:14:00Z" w:initials="G">
+    <w:p>
+      <w:proofErr w:type="spellStart"/>
+      <w:r>
+        <w:t>Deleted:do</w:t>
+      </w:r>
+      <w:proofErr w:type="spellEnd"/>
+    </w:p>
+  </w:comment>
+  <w:comment w:id="16" w:author="Grammarly" w:date="2017-05-08T22:14:00Z" w:initials="G">
+    <w:p>
+      <w:r>
+        <w:t>Deleted:'</w:t>
+      </w:r>
+    </w:p>
+  </w:comment>
+  <w:comment w:id="17" w:author="Grammarly" w:date="2017-05-08T22:14:00Z" w:initials="G">
     <w:p>
       <w:proofErr w:type="spellStart"/>
       <w:r>
@@ -19101,28 +19329,209 @@
       <w:proofErr w:type="spellEnd"/>
     </w:p>
   </w:comment>
-  <w:comment w:id="8" w:author="Grammarly" w:date="2017-05-08T22:14:00Z" w:initials="G">
-    <w:p>
-      <w:r>
-        <w:t>Deleted: thought out</w:t>
-      </w:r>
-    </w:p>
-  </w:comment>
-  <w:comment w:id="9" w:author="Grammarly" w:date="2017-05-08T22:14:00Z" w:initials="G">
-    <w:p>
-      <w:r>
-        <w:t>Inserted: Problem</w:t>
-      </w:r>
-    </w:p>
-  </w:comment>
-  <w:comment w:id="10" w:author="Grammarly" w:date="2017-05-08T22:14:00Z" w:initials="G">
-    <w:p>
-      <w:r>
-        <w:t>Inserted: I designed an Android travel app called Wander to make it easier to plan walking paths.</w:t>
-      </w:r>
-    </w:p>
-  </w:comment>
-  <w:comment w:id="11" w:author="Grammarly" w:date="2017-05-08T22:14:00Z" w:initials="G">
+  <w:comment w:id="18" w:author="Grammarly" w:date="2017-05-08T22:14:00Z" w:initials="G">
+    <w:p>
+      <w:proofErr w:type="spellStart"/>
+      <w:r>
+        <w:t>Deleted:ch</w:t>
+      </w:r>
+      <w:proofErr w:type="spellEnd"/>
+    </w:p>
+  </w:comment>
+  <w:comment w:id="19" w:author="Grammarly" w:date="2017-05-08T22:14:00Z" w:initials="G">
+    <w:p>
+      <w:proofErr w:type="spellStart"/>
+      <w:proofErr w:type="gramStart"/>
+      <w:r>
+        <w:t>Deleted:If</w:t>
+      </w:r>
+      <w:proofErr w:type="spellEnd"/>
+      <w:proofErr w:type="gramEnd"/>
+      <w:r>
+        <w:t xml:space="preserve"> you d</w:t>
+      </w:r>
+    </w:p>
+  </w:comment>
+  <w:comment w:id="20" w:author="Grammarly" w:date="2017-05-08T22:14:00Z" w:initials="G">
+    <w:p>
+      <w:proofErr w:type="spellStart"/>
+      <w:proofErr w:type="gramStart"/>
+      <w:r>
+        <w:t>Deleted:n</w:t>
+      </w:r>
+      <w:proofErr w:type="spellEnd"/>
+      <w:proofErr w:type="gramEnd"/>
+      <w:r>
+        <w:t>'</w:t>
+      </w:r>
+    </w:p>
+  </w:comment>
+  <w:comment w:id="21" w:author="Grammarly" w:date="2017-05-08T22:14:00Z" w:initials="G">
+    <w:p>
+      <w:proofErr w:type="spellStart"/>
+      <w:proofErr w:type="gramStart"/>
+      <w:r>
+        <w:t>Deleted:like</w:t>
+      </w:r>
+      <w:proofErr w:type="spellEnd"/>
+      <w:proofErr w:type="gramEnd"/>
+      <w:r>
+        <w:t xml:space="preserve"> how </w:t>
+      </w:r>
+      <w:proofErr w:type="spellStart"/>
+      <w:r>
+        <w:t>yo</w:t>
+      </w:r>
+      <w:proofErr w:type="spellEnd"/>
+    </w:p>
+  </w:comment>
+  <w:comment w:id="22" w:author="Grammarly" w:date="2017-05-08T22:14:00Z" w:initials="G">
+    <w:p>
+      <w:r>
+        <w:t>Deleted: p</w:t>
+      </w:r>
+    </w:p>
+  </w:comment>
+  <w:comment w:id="23" w:author="Grammarly" w:date="2017-05-08T22:14:00Z" w:initials="G">
+    <w:p>
+      <w:proofErr w:type="spellStart"/>
+      <w:r>
+        <w:t>Deleted:h</w:t>
+      </w:r>
+      <w:proofErr w:type="spellEnd"/>
+      <w:r>
+        <w:t xml:space="preserve"> </w:t>
+      </w:r>
+    </w:p>
+  </w:comment>
+  <w:comment w:id="24" w:author="Grammarly" w:date="2017-05-08T22:14:00Z" w:initials="G">
+    <w:p>
+      <w:proofErr w:type="spellStart"/>
+      <w:proofErr w:type="gramStart"/>
+      <w:r>
+        <w:t>Deleted:ooks</w:t>
+      </w:r>
+      <w:proofErr w:type="spellEnd"/>
+      <w:proofErr w:type="gramEnd"/>
+    </w:p>
+  </w:comment>
+  <w:comment w:id="25" w:author="Grammarly" w:date="2017-05-08T22:14:00Z" w:initials="G">
+    <w:p>
+      <w:proofErr w:type="spellStart"/>
+      <w:r>
+        <w:t>Deleted:h</w:t>
+      </w:r>
+      <w:proofErr w:type="spellEnd"/>
+    </w:p>
+  </w:comment>
+  <w:comment w:id="26" w:author="Grammarly" w:date="2017-05-08T22:14:00Z" w:initials="G">
+    <w:p>
+      <w:proofErr w:type="spellStart"/>
+      <w:r>
+        <w:t>Deleted:se</w:t>
+      </w:r>
+      <w:proofErr w:type="spellEnd"/>
+    </w:p>
+  </w:comment>
+  <w:comment w:id="27" w:author="Grammarly" w:date="2017-05-08T22:14:00Z" w:initials="G">
+    <w:p>
+      <w:proofErr w:type="spellStart"/>
+      <w:proofErr w:type="gramStart"/>
+      <w:r>
+        <w:t>Deleted:p</w:t>
+      </w:r>
+      <w:proofErr w:type="spellEnd"/>
+      <w:proofErr w:type="gramEnd"/>
+    </w:p>
+  </w:comment>
+  <w:comment w:id="28" w:author="Grammarly" w:date="2017-05-08T22:14:00Z" w:initials="G">
+    <w:p>
+      <w:proofErr w:type="spellStart"/>
+      <w:proofErr w:type="gramStart"/>
+      <w:r>
+        <w:t>Deleted:we</w:t>
+      </w:r>
+      <w:proofErr w:type="spellEnd"/>
+      <w:proofErr w:type="gramEnd"/>
+    </w:p>
+  </w:comment>
+  <w:comment w:id="46" w:author="Grammarly" w:date="2017-05-08T22:14:00Z" w:initials="G">
+    <w:p>
+      <w:r>
+        <w:t xml:space="preserve">Inserted:  </w:t>
+      </w:r>
+      <w:proofErr w:type="spellStart"/>
+      <w:r>
+        <w:t>Triposo's</w:t>
+      </w:r>
+      <w:proofErr w:type="spellEnd"/>
+    </w:p>
+  </w:comment>
+  <w:comment w:id="49" w:author="Grammarly" w:date="2017-05-08T22:14:00Z" w:initials="G">
+    <w:p>
+      <w:r>
+        <w:t xml:space="preserve">Inserted: </w:t>
+      </w:r>
+      <w:proofErr w:type="spellStart"/>
+      <w:r>
+        <w:t>th</w:t>
+      </w:r>
+      <w:proofErr w:type="spellEnd"/>
+      <w:r>
+        <w:t xml:space="preserve"> route</w:t>
+      </w:r>
+    </w:p>
+  </w:comment>
+  <w:comment w:id="50" w:author="Grammarly" w:date="2017-05-08T22:14:00Z" w:initials="G">
+    <w:p>
+      <w:r>
+        <w:t xml:space="preserve">Inserted: </w:t>
+      </w:r>
+      <w:proofErr w:type="spellStart"/>
+      <w:r>
+        <w:t>ps</w:t>
+      </w:r>
+      <w:proofErr w:type="spellEnd"/>
+      <w:r>
+        <w:t xml:space="preserve"> </w:t>
+      </w:r>
+    </w:p>
+  </w:comment>
+  <w:comment w:id="51" w:author="Grammarly" w:date="2017-05-08T22:14:00Z" w:initials="G">
+    <w:p>
+      <w:r>
+        <w:t xml:space="preserve">Inserted: </w:t>
+      </w:r>
+      <w:proofErr w:type="spellStart"/>
+      <w:r>
+        <w:t>igital</w:t>
+      </w:r>
+      <w:proofErr w:type="spellEnd"/>
+      <w:r>
+        <w:t xml:space="preserve"> m</w:t>
+      </w:r>
+    </w:p>
+  </w:comment>
+  <w:comment w:id="54" w:author="Grammarly" w:date="2017-05-08T22:14:00Z" w:initials="G">
+    <w:p>
+      <w:r>
+        <w:t xml:space="preserve">Inserted: </w:t>
+      </w:r>
+      <w:proofErr w:type="spellStart"/>
+      <w:r>
+        <w:t>dr</w:t>
+      </w:r>
+      <w:proofErr w:type="spellEnd"/>
+    </w:p>
+  </w:comment>
+  <w:comment w:id="57" w:author="Grammarly" w:date="2017-05-08T22:14:00Z" w:initials="G">
+    <w:p>
+      <w:r>
+        <w:t>Inserted: n</w:t>
+      </w:r>
+    </w:p>
+  </w:comment>
+  <w:comment w:id="58" w:author="Grammarly" w:date="2017-05-08T22:14:00Z" w:initials="G">
     <w:p>
       <w:r>
         <w:t>Inserted</w:t>
@@ -19134,437 +19543,492 @@
       <w:proofErr w:type="gramEnd"/>
     </w:p>
   </w:comment>
-  <w:comment w:id="12" w:author="Grammarly" w:date="2017-05-08T22:14:00Z" w:initials="G">
-    <w:p>
-      <w:r>
-        <w:t>Inserted: -planned</w:t>
-      </w:r>
-    </w:p>
-  </w:comment>
-  <w:comment w:id="13" w:author="Grammarly" w:date="2017-05-08T22:14:00Z" w:initials="G">
-    <w:p>
-      <w:r>
-        <w:t xml:space="preserve">Inserted:  to travel? </w:t>
-      </w:r>
-    </w:p>
-  </w:comment>
-  <w:comment w:id="28" w:author="Grammarly" w:date="2017-05-08T22:14:00Z" w:initials="G">
+  <w:comment w:id="59" w:author="Grammarly" w:date="2017-05-08T22:14:00Z" w:initials="G">
     <w:p>
       <w:r>
         <w:t xml:space="preserve">Inserted: </w:t>
       </w:r>
       <w:proofErr w:type="spellStart"/>
       <w:r>
-        <w:t>ol</w:t>
-      </w:r>
-      <w:proofErr w:type="spellEnd"/>
-    </w:p>
-  </w:comment>
-  <w:comment w:id="29" w:author="Grammarly" w:date="2017-05-08T22:14:00Z" w:initials="G">
+        <w:t>wn</w:t>
+      </w:r>
+      <w:proofErr w:type="spellEnd"/>
+    </w:p>
+  </w:comment>
+  <w:comment w:id="47" w:author="Grammarly" w:date="2017-05-08T22:14:00Z" w:initials="G">
+    <w:p>
+      <w:proofErr w:type="spellStart"/>
+      <w:proofErr w:type="gramStart"/>
+      <w:r>
+        <w:t>Deleted:r</w:t>
+      </w:r>
+      <w:proofErr w:type="spellEnd"/>
+      <w:proofErr w:type="gramEnd"/>
+    </w:p>
+  </w:comment>
+  <w:comment w:id="48" w:author="Grammarly" w:date="2017-05-08T22:14:00Z" w:initials="G">
+    <w:p>
+      <w:proofErr w:type="spellStart"/>
+      <w:r>
+        <w:t>Deleted:ng</w:t>
+      </w:r>
+      <w:proofErr w:type="spellEnd"/>
+    </w:p>
+  </w:comment>
+  <w:comment w:id="52" w:author="Grammarly" w:date="2017-05-08T22:14:00Z" w:initials="G">
+    <w:p>
+      <w:proofErr w:type="spellStart"/>
+      <w:r>
+        <w:t>Deleted:m</w:t>
+      </w:r>
+      <w:proofErr w:type="spellEnd"/>
+    </w:p>
+  </w:comment>
+  <w:comment w:id="53" w:author="Grammarly" w:date="2017-05-08T22:14:00Z" w:initials="G">
+    <w:p>
+      <w:proofErr w:type="spellStart"/>
+      <w:r>
+        <w:t>Deleted:de</w:t>
+      </w:r>
+      <w:proofErr w:type="spellEnd"/>
+    </w:p>
+  </w:comment>
+  <w:comment w:id="55" w:author="Grammarly" w:date="2017-05-08T22:14:00Z" w:initials="G">
+    <w:p>
+      <w:proofErr w:type="gramStart"/>
+      <w:r>
+        <w:t>Deleted:.</w:t>
+      </w:r>
+      <w:proofErr w:type="gramEnd"/>
+    </w:p>
+  </w:comment>
+  <w:comment w:id="56" w:author="Grammarly" w:date="2017-05-08T22:14:00Z" w:initials="G">
+    <w:p>
+      <w:proofErr w:type="spellStart"/>
+      <w:proofErr w:type="gramStart"/>
+      <w:r>
+        <w:t>Deleted:N</w:t>
+      </w:r>
+      <w:proofErr w:type="spellEnd"/>
+      <w:proofErr w:type="gramEnd"/>
+    </w:p>
+  </w:comment>
+  <w:comment w:id="61" w:author="Grammarly" w:date="2017-05-08T22:14:00Z" w:initials="G">
+    <w:p>
+      <w:r>
+        <w:t>Inserted:  to</w:t>
+      </w:r>
+    </w:p>
+  </w:comment>
+  <w:comment w:id="62" w:author="Grammarly" w:date="2017-05-08T22:14:00Z" w:initials="G">
+    <w:p>
+      <w:r>
+        <w:t>Inserted: low</w:t>
+      </w:r>
+    </w:p>
+  </w:comment>
+  <w:comment w:id="63" w:author="Grammarly" w:date="2017-05-08T22:14:00Z" w:initials="G">
+    <w:p>
+      <w:r>
+        <w:t>Inserted: a</w:t>
+      </w:r>
+    </w:p>
+  </w:comment>
+  <w:comment w:id="60" w:author="Grammarly" w:date="2017-05-08T22:14:00Z" w:initials="G">
+    <w:p>
+      <w:proofErr w:type="spellStart"/>
+      <w:r>
+        <w:t>Deleted:et</w:t>
+      </w:r>
+      <w:proofErr w:type="spellEnd"/>
+    </w:p>
+  </w:comment>
+  <w:comment w:id="66" w:author="Grammarly" w:date="2017-05-08T22:14:00Z" w:initials="G">
+    <w:p>
+      <w:r>
+        <w:t>Inserted: w</w:t>
+      </w:r>
+    </w:p>
+  </w:comment>
+  <w:comment w:id="67" w:author="Grammarly" w:date="2017-05-08T22:14:00Z" w:initials="G">
     <w:p>
       <w:r>
         <w:t xml:space="preserve">Inserted: </w:t>
       </w:r>
       <w:proofErr w:type="spellStart"/>
       <w:r>
-        <w:t>nt</w:t>
-      </w:r>
-      <w:proofErr w:type="spellEnd"/>
-    </w:p>
-  </w:comment>
-  <w:comment w:id="30" w:author="Grammarly" w:date="2017-05-08T22:14:00Z" w:initials="G">
+        <w:t>sh</w:t>
+      </w:r>
+      <w:proofErr w:type="spellEnd"/>
+    </w:p>
+  </w:comment>
+  <w:comment w:id="68" w:author="Grammarly" w:date="2017-05-08T22:14:00Z" w:initials="G">
+    <w:p>
+      <w:r>
+        <w:t xml:space="preserve">Inserted: map </w:t>
+      </w:r>
+    </w:p>
+  </w:comment>
+  <w:comment w:id="71" w:author="Grammarly" w:date="2017-05-08T22:14:00Z" w:initials="G">
+    <w:p>
+      <w:r>
+        <w:t>Inserted: out</w:t>
+      </w:r>
+    </w:p>
+  </w:comment>
+  <w:comment w:id="72" w:author="Grammarly" w:date="2017-05-08T22:14:00Z" w:initials="G">
+    <w:p>
+      <w:r>
+        <w:t>Inserted</w:t>
+      </w:r>
+      <w:proofErr w:type="gramStart"/>
+      <w:r>
+        <w:t>: ,</w:t>
+      </w:r>
+      <w:proofErr w:type="gramEnd"/>
+    </w:p>
+  </w:comment>
+  <w:comment w:id="73" w:author="Grammarly" w:date="2017-05-08T22:14:00Z" w:initials="G">
+    <w:p>
+      <w:r>
+        <w:t>Inserted: -</w:t>
+      </w:r>
+    </w:p>
+  </w:comment>
+  <w:comment w:id="64" w:author="Grammarly" w:date="2017-05-08T22:14:00Z" w:initials="G">
+    <w:p>
+      <w:proofErr w:type="spellStart"/>
+      <w:r>
+        <w:t>Deleted:c</w:t>
+      </w:r>
+      <w:proofErr w:type="spellEnd"/>
+    </w:p>
+  </w:comment>
+  <w:comment w:id="65" w:author="Grammarly" w:date="2017-05-08T22:14:00Z" w:initials="G">
+    <w:p>
+      <w:proofErr w:type="spellStart"/>
+      <w:proofErr w:type="gramStart"/>
+      <w:r>
+        <w:t>Deleted:ntain</w:t>
+      </w:r>
+      <w:proofErr w:type="spellEnd"/>
+      <w:proofErr w:type="gramEnd"/>
+    </w:p>
+  </w:comment>
+  <w:comment w:id="69" w:author="Grammarly" w:date="2017-05-08T22:14:00Z" w:initials="G">
+    <w:p>
+      <w:proofErr w:type="spellStart"/>
+      <w:proofErr w:type="gramStart"/>
+      <w:r>
+        <w:t>Deleted:path</w:t>
+      </w:r>
+      <w:proofErr w:type="spellEnd"/>
+      <w:proofErr w:type="gramEnd"/>
+      <w:r>
+        <w:t xml:space="preserve"> </w:t>
+      </w:r>
+      <w:proofErr w:type="spellStart"/>
+      <w:r>
+        <w:t>itine</w:t>
+      </w:r>
+      <w:proofErr w:type="spellEnd"/>
+    </w:p>
+  </w:comment>
+  <w:comment w:id="70" w:author="Grammarly" w:date="2017-05-08T22:14:00Z" w:initials="G">
+    <w:p>
+      <w:proofErr w:type="spellStart"/>
+      <w:proofErr w:type="gramStart"/>
+      <w:r>
+        <w:t>Deleted:ari</w:t>
+      </w:r>
+      <w:proofErr w:type="spellEnd"/>
+      <w:proofErr w:type="gramEnd"/>
+    </w:p>
+  </w:comment>
+  <w:comment w:id="75" w:author="Grammarly" w:date="2017-05-08T22:14:00Z" w:initials="G">
+    <w:p>
+      <w:r>
+        <w:t>Inserted: route</w:t>
+      </w:r>
+    </w:p>
+  </w:comment>
+  <w:comment w:id="76" w:author="Grammarly" w:date="2017-05-08T22:14:00Z" w:initials="G">
+    <w:p>
+      <w:r>
+        <w:t xml:space="preserve">Inserted: paper maps with </w:t>
+      </w:r>
+    </w:p>
+  </w:comment>
+  <w:comment w:id="74" w:author="Grammarly" w:date="2017-05-08T22:14:00Z" w:initials="G">
+    <w:p>
+      <w:proofErr w:type="spellStart"/>
+      <w:proofErr w:type="gramStart"/>
+      <w:r>
+        <w:t>Deleted:map</w:t>
+      </w:r>
+      <w:proofErr w:type="spellEnd"/>
+      <w:proofErr w:type="gramEnd"/>
+    </w:p>
+  </w:comment>
+  <w:comment w:id="91" w:author="Grammarly" w:date="2017-05-08T22:14:00Z" w:initials="G">
+    <w:p>
+      <w:r>
+        <w:t>Inserted: e's scree</w:t>
+      </w:r>
+    </w:p>
+  </w:comment>
+  <w:comment w:id="92" w:author="Grammarly" w:date="2017-05-08T22:14:00Z" w:initials="G">
+    <w:p>
+      <w:r>
+        <w:t xml:space="preserve">Inserted: </w:t>
+      </w:r>
+      <w:proofErr w:type="spellStart"/>
+      <w:r>
+        <w:t>ze</w:t>
+      </w:r>
+      <w:proofErr w:type="spellEnd"/>
+      <w:r>
+        <w:t xml:space="preserve"> of my pho</w:t>
+      </w:r>
+    </w:p>
+  </w:comment>
+  <w:comment w:id="93" w:author="Grammarly" w:date="2017-05-08T22:14:00Z" w:initials="G">
+    <w:p>
+      <w:r>
+        <w:t>Inserted: full s</w:t>
+      </w:r>
+    </w:p>
+  </w:comment>
+  <w:comment w:id="94" w:author="Grammarly" w:date="2017-05-08T22:14:00Z" w:initials="G">
+    <w:p>
+      <w:r>
+        <w:t>Inserted: fi</w:t>
+      </w:r>
+    </w:p>
+  </w:comment>
+  <w:comment w:id="95" w:author="Grammarly" w:date="2017-05-08T22:14:00Z" w:initials="G">
+    <w:p>
+      <w:r>
+        <w:t>Inserted: o</w:t>
+      </w:r>
+    </w:p>
+  </w:comment>
+  <w:comment w:id="96" w:author="Grammarly" w:date="2017-05-08T22:14:00Z" w:initials="G">
+    <w:p>
+      <w:r>
+        <w:t>Inserted: t</w:t>
+      </w:r>
+    </w:p>
+  </w:comment>
+  <w:comment w:id="97" w:author="Grammarly" w:date="2017-05-08T22:14:00Z" w:initials="G">
+    <w:p>
+      <w:r>
+        <w:t xml:space="preserve">Inserted: </w:t>
+      </w:r>
+      <w:proofErr w:type="spellStart"/>
+      <w:r>
+        <w:t>xpan</w:t>
+      </w:r>
+      <w:proofErr w:type="spellEnd"/>
+    </w:p>
+  </w:comment>
+  <w:comment w:id="98" w:author="Grammarly" w:date="2017-05-08T22:14:00Z" w:initials="G">
+    <w:p>
+      <w:r>
+        <w:t xml:space="preserve">Inserted: </w:t>
+      </w:r>
+      <w:proofErr w:type="spellStart"/>
+      <w:r>
+        <w:t>n't</w:t>
+      </w:r>
+      <w:proofErr w:type="spellEnd"/>
+      <w:r>
+        <w:t xml:space="preserve"> </w:t>
+      </w:r>
+    </w:p>
+  </w:comment>
+  <w:comment w:id="99" w:author="Grammarly" w:date="2017-05-08T22:14:00Z" w:initials="G">
+    <w:p>
+      <w:r>
+        <w:t xml:space="preserve">Inserted: </w:t>
+      </w:r>
+      <w:proofErr w:type="spellStart"/>
+      <w:r>
+        <w:t>ul</w:t>
+      </w:r>
+      <w:proofErr w:type="spellEnd"/>
+    </w:p>
+  </w:comment>
+  <w:comment w:id="100" w:author="Grammarly" w:date="2017-05-08T22:14:00Z" w:initials="G">
     <w:p>
       <w:r>
         <w:t>Inserted: c</w:t>
       </w:r>
     </w:p>
   </w:comment>
-  <w:comment w:id="31" w:author="Grammarly" w:date="2017-05-08T22:14:00Z" w:initials="G">
-    <w:p>
-      <w:r>
-        <w:t>Inserted: l</w:t>
-      </w:r>
-    </w:p>
-  </w:comment>
-  <w:comment w:id="32" w:author="Grammarly" w:date="2017-05-08T22:14:00Z" w:initials="G">
-    <w:p>
-      <w:r>
-        <w:t xml:space="preserve">Inserted: </w:t>
-      </w:r>
-      <w:proofErr w:type="spellStart"/>
-      <w:r>
-        <w:t>rav</w:t>
-      </w:r>
-      <w:proofErr w:type="spellEnd"/>
-    </w:p>
-  </w:comment>
-  <w:comment w:id="33" w:author="Grammarly" w:date="2017-05-08T22:14:00Z" w:initials="G">
-    <w:p>
-      <w:r>
-        <w:t>Inserted: y</w:t>
-      </w:r>
-    </w:p>
-  </w:comment>
-  <w:comment w:id="34" w:author="Grammarly" w:date="2017-05-08T22:14:00Z" w:initials="G">
-    <w:p>
-      <w:r>
-        <w:t xml:space="preserve">Inserted: </w:t>
-      </w:r>
-      <w:proofErr w:type="spellStart"/>
-      <w:r>
-        <w:t>ing</w:t>
-      </w:r>
-      <w:proofErr w:type="spellEnd"/>
-    </w:p>
-  </w:comment>
-  <w:comment w:id="35" w:author="Grammarly" w:date="2017-05-08T22:14:00Z" w:initials="G">
-    <w:p>
-      <w:r>
-        <w:t xml:space="preserve">Inserted: </w:t>
-      </w:r>
-      <w:proofErr w:type="spellStart"/>
-      <w:r>
-        <w:t>st</w:t>
-      </w:r>
-      <w:proofErr w:type="spellEnd"/>
-    </w:p>
-  </w:comment>
-  <w:comment w:id="36" w:author="Grammarly" w:date="2017-05-08T22:14:00Z" w:initials="G">
-    <w:p>
-      <w:r>
-        <w:t xml:space="preserve">Inserted: </w:t>
-      </w:r>
-      <w:proofErr w:type="spellStart"/>
-      <w:r>
-        <w:t>fr</w:t>
-      </w:r>
-      <w:proofErr w:type="spellEnd"/>
-    </w:p>
-  </w:comment>
-  <w:comment w:id="37" w:author="Grammarly" w:date="2017-05-08T22:14:00Z" w:initials="G">
+  <w:comment w:id="101" w:author="Grammarly" w:date="2017-05-08T22:14:00Z" w:initials="G">
+    <w:p>
+      <w:r>
+        <w:t>Inserted</w:t>
+      </w:r>
+      <w:proofErr w:type="gramStart"/>
+      <w:r>
+        <w:t>: .</w:t>
+      </w:r>
+      <w:proofErr w:type="gramEnd"/>
+    </w:p>
+  </w:comment>
+  <w:comment w:id="102" w:author="Grammarly" w:date="2017-05-08T22:14:00Z" w:initials="G">
+    <w:p>
+      <w:r>
+        <w:t>Inserted: -</w:t>
+      </w:r>
+    </w:p>
+  </w:comment>
+  <w:comment w:id="103" w:author="Grammarly" w:date="2017-05-08T22:14:00Z" w:initials="G">
+    <w:p>
+      <w:r>
+        <w:t>Inserted: b</w:t>
+      </w:r>
+    </w:p>
+  </w:comment>
+  <w:comment w:id="104" w:author="Grammarly" w:date="2017-05-08T22:14:00Z" w:initials="G">
+    <w:p>
+      <w:r>
+        <w:t>Inserted</w:t>
+      </w:r>
+      <w:proofErr w:type="gramStart"/>
+      <w:r>
+        <w:t>: ,</w:t>
+      </w:r>
+      <w:proofErr w:type="gramEnd"/>
+    </w:p>
+  </w:comment>
+  <w:comment w:id="105" w:author="Grammarly" w:date="2017-05-08T22:14:00Z" w:initials="G">
     <w:p>
       <w:r>
         <w:t>Inserted: s</w:t>
       </w:r>
     </w:p>
   </w:comment>
-  <w:comment w:id="38" w:author="Grammarly" w:date="2017-05-08T22:14:00Z" w:initials="G">
-    <w:p>
-      <w:r>
-        <w:t>Inserted: M</w:t>
-      </w:r>
-    </w:p>
-  </w:comment>
-  <w:comment w:id="39" w:author="Grammarly" w:date="2017-05-08T22:14:00Z" w:initials="G">
-    <w:p>
-      <w:r>
-        <w:t xml:space="preserve">Inserted: </w:t>
-      </w:r>
-      <w:proofErr w:type="spellStart"/>
-      <w:r>
-        <w:t>ly</w:t>
-      </w:r>
-      <w:proofErr w:type="spellEnd"/>
-    </w:p>
-  </w:comment>
-  <w:comment w:id="40" w:author="Grammarly" w:date="2017-05-08T22:14:00Z" w:initials="G">
-    <w:p>
-      <w:r>
-        <w:t>Inserted: c</w:t>
-      </w:r>
-    </w:p>
-  </w:comment>
-  <w:comment w:id="41" w:author="Grammarly" w:date="2017-05-08T22:14:00Z" w:initials="G">
-    <w:p>
-      <w:r>
-        <w:t>Inserted: ex</w:t>
-      </w:r>
-    </w:p>
-  </w:comment>
-  <w:comment w:id="42" w:author="Grammarly" w:date="2017-05-08T22:14:00Z" w:initials="G">
-    <w:p>
-      <w:r>
-        <w:t>Inserted: o</w:t>
-      </w:r>
-    </w:p>
-  </w:comment>
-  <w:comment w:id="43" w:author="Grammarly" w:date="2017-05-08T22:14:00Z" w:initials="G">
-    <w:p>
-      <w:r>
-        <w:t>Inserted:  walking</w:t>
-      </w:r>
-    </w:p>
-  </w:comment>
-  <w:comment w:id="44" w:author="Grammarly" w:date="2017-05-08T22:14:00Z" w:initials="G">
-    <w:p>
-      <w:r>
-        <w:t>Inserted: -</w:t>
-      </w:r>
-    </w:p>
-  </w:comment>
-  <w:comment w:id="14" w:author="Grammarly" w:date="2017-05-08T22:14:00Z" w:initials="G">
-    <w:p>
-      <w:proofErr w:type="spellStart"/>
-      <w:r>
-        <w:t>Deleted:do</w:t>
-      </w:r>
-      <w:proofErr w:type="spellEnd"/>
-    </w:p>
-  </w:comment>
-  <w:comment w:id="15" w:author="Grammarly" w:date="2017-05-08T22:14:00Z" w:initials="G">
-    <w:p>
-      <w:r>
-        <w:t>Deleted:'</w:t>
-      </w:r>
-    </w:p>
-  </w:comment>
-  <w:comment w:id="16" w:author="Grammarly" w:date="2017-05-08T22:14:00Z" w:initials="G">
-    <w:p>
-      <w:proofErr w:type="spellStart"/>
-      <w:r>
-        <w:t>Deleted:m</w:t>
-      </w:r>
-      <w:proofErr w:type="spellEnd"/>
-    </w:p>
-  </w:comment>
-  <w:comment w:id="17" w:author="Grammarly" w:date="2017-05-08T22:14:00Z" w:initials="G">
-    <w:p>
-      <w:proofErr w:type="spellStart"/>
-      <w:r>
-        <w:t>Deleted:ch</w:t>
-      </w:r>
-      <w:proofErr w:type="spellEnd"/>
-    </w:p>
-  </w:comment>
-  <w:comment w:id="18" w:author="Grammarly" w:date="2017-05-08T22:14:00Z" w:initials="G">
-    <w:p>
-      <w:proofErr w:type="spellStart"/>
-      <w:proofErr w:type="gramStart"/>
-      <w:r>
-        <w:t>Deleted:If</w:t>
-      </w:r>
-      <w:proofErr w:type="spellEnd"/>
-      <w:proofErr w:type="gramEnd"/>
-      <w:r>
-        <w:t xml:space="preserve"> you d</w:t>
-      </w:r>
-    </w:p>
-  </w:comment>
-  <w:comment w:id="19" w:author="Grammarly" w:date="2017-05-08T22:14:00Z" w:initials="G">
-    <w:p>
-      <w:proofErr w:type="spellStart"/>
-      <w:proofErr w:type="gramStart"/>
-      <w:r>
-        <w:t>Deleted:n</w:t>
-      </w:r>
-      <w:proofErr w:type="spellEnd"/>
-      <w:proofErr w:type="gramEnd"/>
-      <w:r>
-        <w:t>'</w:t>
-      </w:r>
-    </w:p>
-  </w:comment>
-  <w:comment w:id="20" w:author="Grammarly" w:date="2017-05-08T22:14:00Z" w:initials="G">
-    <w:p>
-      <w:proofErr w:type="spellStart"/>
-      <w:proofErr w:type="gramStart"/>
-      <w:r>
-        <w:t>Deleted:like</w:t>
-      </w:r>
-      <w:proofErr w:type="spellEnd"/>
-      <w:proofErr w:type="gramEnd"/>
-      <w:r>
-        <w:t xml:space="preserve"> how </w:t>
-      </w:r>
-      <w:proofErr w:type="spellStart"/>
-      <w:r>
-        <w:t>yo</w:t>
-      </w:r>
-      <w:proofErr w:type="spellEnd"/>
-    </w:p>
-  </w:comment>
-  <w:comment w:id="21" w:author="Grammarly" w:date="2017-05-08T22:14:00Z" w:initials="G">
-    <w:p>
-      <w:r>
-        <w:t>Deleted: p</w:t>
-      </w:r>
-    </w:p>
-  </w:comment>
-  <w:comment w:id="22" w:author="Grammarly" w:date="2017-05-08T22:14:00Z" w:initials="G">
-    <w:p>
-      <w:proofErr w:type="spellStart"/>
-      <w:r>
-        <w:t>Deleted:h</w:t>
-      </w:r>
-      <w:proofErr w:type="spellEnd"/>
-      <w:r>
-        <w:t xml:space="preserve"> </w:t>
-      </w:r>
-    </w:p>
-  </w:comment>
-  <w:comment w:id="23" w:author="Grammarly" w:date="2017-05-08T22:14:00Z" w:initials="G">
-    <w:p>
-      <w:proofErr w:type="spellStart"/>
-      <w:proofErr w:type="gramStart"/>
-      <w:r>
-        <w:t>Deleted:ooks</w:t>
-      </w:r>
-      <w:proofErr w:type="spellEnd"/>
-      <w:proofErr w:type="gramEnd"/>
-    </w:p>
-  </w:comment>
-  <w:comment w:id="24" w:author="Grammarly" w:date="2017-05-08T22:14:00Z" w:initials="G">
-    <w:p>
-      <w:proofErr w:type="spellStart"/>
-      <w:r>
-        <w:t>Deleted:h</w:t>
-      </w:r>
-      <w:proofErr w:type="spellEnd"/>
-    </w:p>
-  </w:comment>
-  <w:comment w:id="25" w:author="Grammarly" w:date="2017-05-08T22:14:00Z" w:initials="G">
-    <w:p>
-      <w:proofErr w:type="spellStart"/>
-      <w:r>
-        <w:t>Deleted:se</w:t>
-      </w:r>
-      <w:proofErr w:type="spellEnd"/>
-    </w:p>
-  </w:comment>
-  <w:comment w:id="26" w:author="Grammarly" w:date="2017-05-08T22:14:00Z" w:initials="G">
-    <w:p>
-      <w:proofErr w:type="spellStart"/>
-      <w:proofErr w:type="gramStart"/>
-      <w:r>
-        <w:t>Deleted:p</w:t>
-      </w:r>
-      <w:proofErr w:type="spellEnd"/>
-      <w:proofErr w:type="gramEnd"/>
-    </w:p>
-  </w:comment>
-  <w:comment w:id="27" w:author="Grammarly" w:date="2017-05-08T22:14:00Z" w:initials="G">
-    <w:p>
-      <w:proofErr w:type="spellStart"/>
-      <w:proofErr w:type="gramStart"/>
-      <w:r>
-        <w:t>Deleted:we</w:t>
-      </w:r>
-      <w:proofErr w:type="spellEnd"/>
-      <w:proofErr w:type="gramEnd"/>
-    </w:p>
-  </w:comment>
-  <w:comment w:id="45" w:author="Grammarly" w:date="2017-05-08T22:14:00Z" w:initials="G">
-    <w:p>
-      <w:r>
-        <w:t xml:space="preserve">Inserted:  </w:t>
-      </w:r>
-      <w:proofErr w:type="spellStart"/>
-      <w:r>
-        <w:t>Triposo's</w:t>
-      </w:r>
-      <w:proofErr w:type="spellEnd"/>
-    </w:p>
-  </w:comment>
-  <w:comment w:id="48" w:author="Grammarly" w:date="2017-05-08T22:14:00Z" w:initials="G">
-    <w:p>
-      <w:r>
-        <w:t xml:space="preserve">Inserted: </w:t>
-      </w:r>
-      <w:proofErr w:type="spellStart"/>
-      <w:r>
-        <w:t>th</w:t>
-      </w:r>
-      <w:proofErr w:type="spellEnd"/>
-      <w:r>
-        <w:t xml:space="preserve"> route</w:t>
-      </w:r>
-    </w:p>
-  </w:comment>
-  <w:comment w:id="49" w:author="Grammarly" w:date="2017-05-08T22:14:00Z" w:initials="G">
-    <w:p>
-      <w:r>
-        <w:t xml:space="preserve">Inserted: </w:t>
-      </w:r>
-      <w:proofErr w:type="spellStart"/>
-      <w:r>
-        <w:t>ps</w:t>
-      </w:r>
-      <w:proofErr w:type="spellEnd"/>
-      <w:r>
-        <w:t xml:space="preserve"> </w:t>
-      </w:r>
-    </w:p>
-  </w:comment>
-  <w:comment w:id="50" w:author="Grammarly" w:date="2017-05-08T22:14:00Z" w:initials="G">
-    <w:p>
-      <w:r>
-        <w:t xml:space="preserve">Inserted: </w:t>
-      </w:r>
-      <w:proofErr w:type="spellStart"/>
-      <w:r>
-        <w:t>igital</w:t>
-      </w:r>
-      <w:proofErr w:type="spellEnd"/>
-      <w:r>
-        <w:t xml:space="preserve"> m</w:t>
-      </w:r>
-    </w:p>
-  </w:comment>
-  <w:comment w:id="53" w:author="Grammarly" w:date="2017-05-08T22:14:00Z" w:initials="G">
-    <w:p>
-      <w:r>
-        <w:t xml:space="preserve">Inserted: </w:t>
-      </w:r>
-      <w:proofErr w:type="spellStart"/>
-      <w:r>
-        <w:t>dr</w:t>
-      </w:r>
-      <w:proofErr w:type="spellEnd"/>
-    </w:p>
-  </w:comment>
-  <w:comment w:id="56" w:author="Grammarly" w:date="2017-05-08T22:14:00Z" w:initials="G">
-    <w:p>
-      <w:r>
-        <w:t>Inserted: n</w:t>
-      </w:r>
-    </w:p>
-  </w:comment>
-  <w:comment w:id="57" w:author="Grammarly" w:date="2017-05-08T22:14:00Z" w:initials="G">
+  <w:comment w:id="106" w:author="Grammarly" w:date="2017-05-08T22:14:00Z" w:initials="G">
     <w:p>
       <w:r>
         <w:t>Inserted</w:t>
       </w:r>
       <w:proofErr w:type="gramStart"/>
       <w:r>
-        <w:t>: ,</w:t>
-      </w:r>
-      <w:proofErr w:type="gramEnd"/>
-    </w:p>
-  </w:comment>
-  <w:comment w:id="58" w:author="Grammarly" w:date="2017-05-08T22:14:00Z" w:initials="G">
-    <w:p>
-      <w:r>
-        <w:t xml:space="preserve">Inserted: </w:t>
-      </w:r>
-      <w:proofErr w:type="spellStart"/>
-      <w:r>
-        <w:t>wn</w:t>
-      </w:r>
-      <w:proofErr w:type="spellEnd"/>
-    </w:p>
-  </w:comment>
-  <w:comment w:id="46" w:author="Grammarly" w:date="2017-05-08T22:14:00Z" w:initials="G">
-    <w:p>
-      <w:proofErr w:type="spellStart"/>
-      <w:proofErr w:type="gramStart"/>
-      <w:r>
-        <w:t>Deleted:r</w:t>
-      </w:r>
-      <w:proofErr w:type="spellEnd"/>
-      <w:proofErr w:type="gramEnd"/>
-    </w:p>
-  </w:comment>
-  <w:comment w:id="47" w:author="Grammarly" w:date="2017-05-08T22:14:00Z" w:initials="G">
+        <w:t>: .</w:t>
+      </w:r>
+      <w:proofErr w:type="gramEnd"/>
+      <w:r>
+        <w:t xml:space="preserve"> It</w:t>
+      </w:r>
+    </w:p>
+  </w:comment>
+  <w:comment w:id="107" w:author="Grammarly" w:date="2017-05-08T22:14:00Z" w:initials="G">
+    <w:p>
+      <w:r>
+        <w:t>Inserted: itching to</w:t>
+      </w:r>
+    </w:p>
+  </w:comment>
+  <w:comment w:id="108" w:author="Grammarly" w:date="2017-05-08T22:14:00Z" w:initials="G">
+    <w:p>
+      <w:r>
+        <w:t>Inserted: d s</w:t>
+      </w:r>
+    </w:p>
+  </w:comment>
+  <w:comment w:id="109" w:author="Grammarly" w:date="2017-05-08T22:14:00Z" w:initials="G">
+    <w:p>
+      <w:r>
+        <w:t>Inserted: tri</w:t>
+      </w:r>
+    </w:p>
+  </w:comment>
+  <w:comment w:id="77" w:author="Grammarly" w:date="2017-05-08T22:14:00Z" w:initials="G">
+    <w:p>
+      <w:proofErr w:type="spellStart"/>
+      <w:r>
+        <w:t>Deleted:kn</w:t>
+      </w:r>
+      <w:proofErr w:type="spellEnd"/>
+    </w:p>
+  </w:comment>
+  <w:comment w:id="78" w:author="Grammarly" w:date="2017-05-08T22:14:00Z" w:initials="G">
+    <w:p>
+      <w:proofErr w:type="spellStart"/>
+      <w:proofErr w:type="gramStart"/>
+      <w:r>
+        <w:t>Deleted:d</w:t>
+      </w:r>
+      <w:proofErr w:type="spellEnd"/>
+      <w:proofErr w:type="gramEnd"/>
+    </w:p>
+  </w:comment>
+  <w:comment w:id="79" w:author="Grammarly" w:date="2017-05-08T22:14:00Z" w:initials="G">
+    <w:p>
+      <w:proofErr w:type="gramStart"/>
+      <w:r>
+        <w:t>Deleted:.</w:t>
+      </w:r>
+      <w:proofErr w:type="gramEnd"/>
+      <w:r>
+        <w:t xml:space="preserve"> It actually contained great information.</w:t>
+      </w:r>
+    </w:p>
+  </w:comment>
+  <w:comment w:id="80" w:author="Grammarly" w:date="2017-05-08T22:14:00Z" w:initials="G">
+    <w:p>
+      <w:proofErr w:type="spellStart"/>
+      <w:proofErr w:type="gramStart"/>
+      <w:r>
+        <w:t>Deleted:B</w:t>
+      </w:r>
+      <w:proofErr w:type="spellEnd"/>
+      <w:proofErr w:type="gramEnd"/>
+    </w:p>
+  </w:comment>
+  <w:comment w:id="81" w:author="Grammarly" w:date="2017-05-08T22:14:00Z" w:initials="G">
+    <w:p>
+      <w:r>
+        <w:t>Deleted: so</w:t>
+      </w:r>
+    </w:p>
+  </w:comment>
+  <w:comment w:id="82" w:author="Grammarly" w:date="2017-05-08T22:14:00Z" w:initials="G">
+    <w:p>
+      <w:proofErr w:type="spellStart"/>
+      <w:proofErr w:type="gramStart"/>
+      <w:r>
+        <w:t>Deleted:av</w:t>
+      </w:r>
+      <w:proofErr w:type="spellEnd"/>
+      <w:proofErr w:type="gramEnd"/>
+    </w:p>
+  </w:comment>
+  <w:comment w:id="83" w:author="Grammarly" w:date="2017-05-08T22:14:00Z" w:initials="G">
+    <w:p>
+      <w:proofErr w:type="spellStart"/>
+      <w:proofErr w:type="gramStart"/>
+      <w:r>
+        <w:t>Deleted:i</w:t>
+      </w:r>
+      <w:proofErr w:type="spellEnd"/>
+      <w:proofErr w:type="gramEnd"/>
+    </w:p>
+  </w:comment>
+  <w:comment w:id="84" w:author="Grammarly" w:date="2017-05-08T22:14:00Z" w:initials="G">
+    <w:p>
+      <w:proofErr w:type="spellStart"/>
+      <w:r>
+        <w:t>Deleted:us</w:t>
+      </w:r>
+      <w:proofErr w:type="spellEnd"/>
+    </w:p>
+  </w:comment>
+  <w:comment w:id="85" w:author="Grammarly" w:date="2017-05-08T22:14:00Z" w:initials="G">
     <w:p>
       <w:proofErr w:type="spellStart"/>
       <w:r>
@@ -19573,519 +20037,49 @@
       <w:proofErr w:type="spellEnd"/>
     </w:p>
   </w:comment>
-  <w:comment w:id="51" w:author="Grammarly" w:date="2017-05-08T22:14:00Z" w:initials="G">
-    <w:p>
-      <w:proofErr w:type="spellStart"/>
-      <w:r>
-        <w:t>Deleted:m</w:t>
-      </w:r>
-      <w:proofErr w:type="spellEnd"/>
-    </w:p>
-  </w:comment>
-  <w:comment w:id="52" w:author="Grammarly" w:date="2017-05-08T22:14:00Z" w:initials="G">
-    <w:p>
-      <w:proofErr w:type="spellStart"/>
-      <w:r>
-        <w:t>Deleted:de</w:t>
-      </w:r>
-      <w:proofErr w:type="spellEnd"/>
-    </w:p>
-  </w:comment>
-  <w:comment w:id="54" w:author="Grammarly" w:date="2017-05-08T22:14:00Z" w:initials="G">
-    <w:p>
-      <w:proofErr w:type="gramStart"/>
-      <w:r>
-        <w:t>Deleted:.</w:t>
-      </w:r>
-      <w:proofErr w:type="gramEnd"/>
-    </w:p>
-  </w:comment>
-  <w:comment w:id="55" w:author="Grammarly" w:date="2017-05-08T22:14:00Z" w:initials="G">
-    <w:p>
-      <w:proofErr w:type="spellStart"/>
-      <w:proofErr w:type="gramStart"/>
-      <w:r>
-        <w:t>Deleted:N</w:t>
-      </w:r>
-      <w:proofErr w:type="spellEnd"/>
-      <w:proofErr w:type="gramEnd"/>
-    </w:p>
-  </w:comment>
-  <w:comment w:id="60" w:author="Grammarly" w:date="2017-05-08T22:14:00Z" w:initials="G">
-    <w:p>
-      <w:r>
-        <w:t>Inserted:  to</w:t>
-      </w:r>
-    </w:p>
-  </w:comment>
-  <w:comment w:id="61" w:author="Grammarly" w:date="2017-05-08T22:14:00Z" w:initials="G">
-    <w:p>
-      <w:r>
-        <w:t>Inserted: low</w:t>
-      </w:r>
-    </w:p>
-  </w:comment>
-  <w:comment w:id="62" w:author="Grammarly" w:date="2017-05-08T22:14:00Z" w:initials="G">
-    <w:p>
-      <w:r>
-        <w:t>Inserted: a</w:t>
-      </w:r>
-    </w:p>
-  </w:comment>
-  <w:comment w:id="59" w:author="Grammarly" w:date="2017-05-08T22:14:00Z" w:initials="G">
-    <w:p>
-      <w:proofErr w:type="spellStart"/>
-      <w:r>
-        <w:t>Deleted:et</w:t>
-      </w:r>
-      <w:proofErr w:type="spellEnd"/>
-    </w:p>
-  </w:comment>
-  <w:comment w:id="65" w:author="Grammarly" w:date="2017-05-08T22:14:00Z" w:initials="G">
-    <w:p>
-      <w:r>
-        <w:t>Inserted: w</w:t>
-      </w:r>
-    </w:p>
-  </w:comment>
-  <w:comment w:id="66" w:author="Grammarly" w:date="2017-05-08T22:14:00Z" w:initials="G">
-    <w:p>
-      <w:r>
-        <w:t xml:space="preserve">Inserted: </w:t>
-      </w:r>
-      <w:proofErr w:type="spellStart"/>
-      <w:r>
-        <w:t>sh</w:t>
-      </w:r>
-      <w:proofErr w:type="spellEnd"/>
-    </w:p>
-  </w:comment>
-  <w:comment w:id="67" w:author="Grammarly" w:date="2017-05-08T22:14:00Z" w:initials="G">
-    <w:p>
-      <w:r>
-        <w:t xml:space="preserve">Inserted: map </w:t>
-      </w:r>
-    </w:p>
-  </w:comment>
-  <w:comment w:id="70" w:author="Grammarly" w:date="2017-05-08T22:14:00Z" w:initials="G">
-    <w:p>
-      <w:r>
-        <w:t>Inserted: out</w:t>
-      </w:r>
-    </w:p>
-  </w:comment>
-  <w:comment w:id="71" w:author="Grammarly" w:date="2017-05-08T22:14:00Z" w:initials="G">
-    <w:p>
-      <w:r>
-        <w:t>Inserted</w:t>
-      </w:r>
-      <w:proofErr w:type="gramStart"/>
-      <w:r>
-        <w:t>: ,</w:t>
-      </w:r>
-      <w:proofErr w:type="gramEnd"/>
-    </w:p>
-  </w:comment>
-  <w:comment w:id="72" w:author="Grammarly" w:date="2017-05-08T22:14:00Z" w:initials="G">
-    <w:p>
-      <w:r>
-        <w:t>Inserted: -</w:t>
-      </w:r>
-    </w:p>
-  </w:comment>
-  <w:comment w:id="63" w:author="Grammarly" w:date="2017-05-08T22:14:00Z" w:initials="G">
-    <w:p>
-      <w:proofErr w:type="spellStart"/>
-      <w:r>
-        <w:t>Deleted:c</w:t>
-      </w:r>
-      <w:proofErr w:type="spellEnd"/>
-    </w:p>
-  </w:comment>
-  <w:comment w:id="64" w:author="Grammarly" w:date="2017-05-08T22:14:00Z" w:initials="G">
-    <w:p>
-      <w:proofErr w:type="spellStart"/>
-      <w:proofErr w:type="gramStart"/>
-      <w:r>
-        <w:t>Deleted:ntain</w:t>
-      </w:r>
-      <w:proofErr w:type="spellEnd"/>
-      <w:proofErr w:type="gramEnd"/>
-    </w:p>
-  </w:comment>
-  <w:comment w:id="68" w:author="Grammarly" w:date="2017-05-08T22:14:00Z" w:initials="G">
-    <w:p>
-      <w:proofErr w:type="spellStart"/>
-      <w:proofErr w:type="gramStart"/>
-      <w:r>
-        <w:t>Deleted:path</w:t>
-      </w:r>
-      <w:proofErr w:type="spellEnd"/>
-      <w:proofErr w:type="gramEnd"/>
-      <w:r>
-        <w:t xml:space="preserve"> </w:t>
-      </w:r>
-      <w:proofErr w:type="spellStart"/>
-      <w:r>
-        <w:t>itine</w:t>
-      </w:r>
-      <w:proofErr w:type="spellEnd"/>
-    </w:p>
-  </w:comment>
-  <w:comment w:id="69" w:author="Grammarly" w:date="2017-05-08T22:14:00Z" w:initials="G">
-    <w:p>
-      <w:proofErr w:type="spellStart"/>
-      <w:proofErr w:type="gramStart"/>
-      <w:r>
-        <w:t>Deleted:ari</w:t>
-      </w:r>
-      <w:proofErr w:type="spellEnd"/>
-      <w:proofErr w:type="gramEnd"/>
-    </w:p>
-  </w:comment>
-  <w:comment w:id="74" w:author="Grammarly" w:date="2017-05-08T22:14:00Z" w:initials="G">
-    <w:p>
-      <w:r>
-        <w:t>Inserted: route</w:t>
-      </w:r>
-    </w:p>
-  </w:comment>
-  <w:comment w:id="75" w:author="Grammarly" w:date="2017-05-08T22:14:00Z" w:initials="G">
-    <w:p>
-      <w:r>
-        <w:t xml:space="preserve">Inserted: paper maps with </w:t>
-      </w:r>
-    </w:p>
-  </w:comment>
-  <w:comment w:id="73" w:author="Grammarly" w:date="2017-05-08T22:14:00Z" w:initials="G">
-    <w:p>
-      <w:proofErr w:type="spellStart"/>
-      <w:proofErr w:type="gramStart"/>
-      <w:r>
-        <w:t>Deleted:map</w:t>
-      </w:r>
-      <w:proofErr w:type="spellEnd"/>
-      <w:proofErr w:type="gramEnd"/>
+  <w:comment w:id="86" w:author="Grammarly" w:date="2017-05-08T22:14:00Z" w:initials="G">
+    <w:p>
+      <w:proofErr w:type="spellStart"/>
+      <w:proofErr w:type="gramStart"/>
+      <w:r>
+        <w:t>Deleted:i</w:t>
+      </w:r>
+      <w:proofErr w:type="spellEnd"/>
+      <w:proofErr w:type="gramEnd"/>
+    </w:p>
+  </w:comment>
+  <w:comment w:id="87" w:author="Grammarly" w:date="2017-05-08T22:14:00Z" w:initials="G">
+    <w:p>
+      <w:proofErr w:type="spellStart"/>
+      <w:proofErr w:type="gramStart"/>
+      <w:r>
+        <w:t>Deleted:a</w:t>
+      </w:r>
+      <w:proofErr w:type="spellEnd"/>
+      <w:proofErr w:type="gramEnd"/>
+    </w:p>
+  </w:comment>
+  <w:comment w:id="88" w:author="Grammarly" w:date="2017-05-08T22:14:00Z" w:initials="G">
+    <w:p>
+      <w:proofErr w:type="spellStart"/>
+      <w:proofErr w:type="gramStart"/>
+      <w:r>
+        <w:t>Deleted:beg</w:t>
+      </w:r>
+      <w:proofErr w:type="spellEnd"/>
+      <w:proofErr w:type="gramEnd"/>
+    </w:p>
+  </w:comment>
+  <w:comment w:id="89" w:author="Grammarly" w:date="2017-05-08T22:14:00Z" w:initials="G">
+    <w:p>
+      <w:proofErr w:type="spellStart"/>
+      <w:r>
+        <w:t>Deleted:ni</w:t>
+      </w:r>
+      <w:proofErr w:type="spellEnd"/>
     </w:p>
   </w:comment>
   <w:comment w:id="90" w:author="Grammarly" w:date="2017-05-08T22:14:00Z" w:initials="G">
-    <w:p>
-      <w:r>
-        <w:t>Inserted: e's scree</w:t>
-      </w:r>
-    </w:p>
-  </w:comment>
-  <w:comment w:id="91" w:author="Grammarly" w:date="2017-05-08T22:14:00Z" w:initials="G">
-    <w:p>
-      <w:r>
-        <w:t xml:space="preserve">Inserted: </w:t>
-      </w:r>
-      <w:proofErr w:type="spellStart"/>
-      <w:r>
-        <w:t>ze</w:t>
-      </w:r>
-      <w:proofErr w:type="spellEnd"/>
-      <w:r>
-        <w:t xml:space="preserve"> of </w:t>
-      </w:r>
-      <w:bookmarkStart w:id="92" w:name="_GoBack"/>
-      <w:r>
-        <w:t>my</w:t>
-      </w:r>
-      <w:bookmarkEnd w:id="92"/>
-      <w:r>
-        <w:t xml:space="preserve"> pho</w:t>
-      </w:r>
-    </w:p>
-  </w:comment>
-  <w:comment w:id="93" w:author="Grammarly" w:date="2017-05-08T22:14:00Z" w:initials="G">
-    <w:p>
-      <w:r>
-        <w:t>Inserted: full s</w:t>
-      </w:r>
-    </w:p>
-  </w:comment>
-  <w:comment w:id="94" w:author="Grammarly" w:date="2017-05-08T22:14:00Z" w:initials="G">
-    <w:p>
-      <w:r>
-        <w:t>Inserted: fi</w:t>
-      </w:r>
-    </w:p>
-  </w:comment>
-  <w:comment w:id="95" w:author="Grammarly" w:date="2017-05-08T22:14:00Z" w:initials="G">
-    <w:p>
-      <w:r>
-        <w:t>Inserted: o</w:t>
-      </w:r>
-    </w:p>
-  </w:comment>
-  <w:comment w:id="96" w:author="Grammarly" w:date="2017-05-08T22:14:00Z" w:initials="G">
-    <w:p>
-      <w:r>
-        <w:t>Inserted: t</w:t>
-      </w:r>
-    </w:p>
-  </w:comment>
-  <w:comment w:id="97" w:author="Grammarly" w:date="2017-05-08T22:14:00Z" w:initials="G">
-    <w:p>
-      <w:r>
-        <w:t xml:space="preserve">Inserted: </w:t>
-      </w:r>
-      <w:proofErr w:type="spellStart"/>
-      <w:r>
-        <w:t>xpan</w:t>
-      </w:r>
-      <w:proofErr w:type="spellEnd"/>
-    </w:p>
-  </w:comment>
-  <w:comment w:id="98" w:author="Grammarly" w:date="2017-05-08T22:14:00Z" w:initials="G">
-    <w:p>
-      <w:r>
-        <w:t xml:space="preserve">Inserted: </w:t>
-      </w:r>
-      <w:proofErr w:type="spellStart"/>
-      <w:r>
-        <w:t>n't</w:t>
-      </w:r>
-      <w:proofErr w:type="spellEnd"/>
-      <w:r>
-        <w:t xml:space="preserve"> </w:t>
-      </w:r>
-    </w:p>
-  </w:comment>
-  <w:comment w:id="99" w:author="Grammarly" w:date="2017-05-08T22:14:00Z" w:initials="G">
-    <w:p>
-      <w:r>
-        <w:t xml:space="preserve">Inserted: </w:t>
-      </w:r>
-      <w:proofErr w:type="spellStart"/>
-      <w:r>
-        <w:t>ul</w:t>
-      </w:r>
-      <w:proofErr w:type="spellEnd"/>
-    </w:p>
-  </w:comment>
-  <w:comment w:id="100" w:author="Grammarly" w:date="2017-05-08T22:14:00Z" w:initials="G">
-    <w:p>
-      <w:r>
-        <w:t>Inserted: c</w:t>
-      </w:r>
-    </w:p>
-  </w:comment>
-  <w:comment w:id="101" w:author="Grammarly" w:date="2017-05-08T22:14:00Z" w:initials="G">
-    <w:p>
-      <w:r>
-        <w:t>Inserted</w:t>
-      </w:r>
-      <w:proofErr w:type="gramStart"/>
-      <w:r>
-        <w:t>: .</w:t>
-      </w:r>
-      <w:proofErr w:type="gramEnd"/>
-    </w:p>
-  </w:comment>
-  <w:comment w:id="102" w:author="Grammarly" w:date="2017-05-08T22:14:00Z" w:initials="G">
-    <w:p>
-      <w:r>
-        <w:t>Inserted: -</w:t>
-      </w:r>
-    </w:p>
-  </w:comment>
-  <w:comment w:id="103" w:author="Grammarly" w:date="2017-05-08T22:14:00Z" w:initials="G">
-    <w:p>
-      <w:r>
-        <w:t>Inserted: b</w:t>
-      </w:r>
-    </w:p>
-  </w:comment>
-  <w:comment w:id="104" w:author="Grammarly" w:date="2017-05-08T22:14:00Z" w:initials="G">
-    <w:p>
-      <w:r>
-        <w:t>Inserted</w:t>
-      </w:r>
-      <w:proofErr w:type="gramStart"/>
-      <w:r>
-        <w:t>: ,</w:t>
-      </w:r>
-      <w:proofErr w:type="gramEnd"/>
-    </w:p>
-  </w:comment>
-  <w:comment w:id="105" w:author="Grammarly" w:date="2017-05-08T22:14:00Z" w:initials="G">
-    <w:p>
-      <w:r>
-        <w:t>Inserted: s</w:t>
-      </w:r>
-    </w:p>
-  </w:comment>
-  <w:comment w:id="106" w:author="Grammarly" w:date="2017-05-08T22:14:00Z" w:initials="G">
-    <w:p>
-      <w:r>
-        <w:t>Inserted</w:t>
-      </w:r>
-      <w:proofErr w:type="gramStart"/>
-      <w:r>
-        <w:t>: .</w:t>
-      </w:r>
-      <w:proofErr w:type="gramEnd"/>
-      <w:r>
-        <w:t xml:space="preserve"> It</w:t>
-      </w:r>
-    </w:p>
-  </w:comment>
-  <w:comment w:id="107" w:author="Grammarly" w:date="2017-05-08T22:14:00Z" w:initials="G">
-    <w:p>
-      <w:r>
-        <w:t>Inserted: itching to</w:t>
-      </w:r>
-    </w:p>
-  </w:comment>
-  <w:comment w:id="108" w:author="Grammarly" w:date="2017-05-08T22:14:00Z" w:initials="G">
-    <w:p>
-      <w:r>
-        <w:t>Inserted: d s</w:t>
-      </w:r>
-    </w:p>
-  </w:comment>
-  <w:comment w:id="109" w:author="Grammarly" w:date="2017-05-08T22:14:00Z" w:initials="G">
-    <w:p>
-      <w:r>
-        <w:t>Inserted: tri</w:t>
-      </w:r>
-    </w:p>
-  </w:comment>
-  <w:comment w:id="76" w:author="Grammarly" w:date="2017-05-08T22:14:00Z" w:initials="G">
-    <w:p>
-      <w:proofErr w:type="spellStart"/>
-      <w:r>
-        <w:t>Deleted:kn</w:t>
-      </w:r>
-      <w:proofErr w:type="spellEnd"/>
-    </w:p>
-  </w:comment>
-  <w:comment w:id="77" w:author="Grammarly" w:date="2017-05-08T22:14:00Z" w:initials="G">
-    <w:p>
-      <w:proofErr w:type="spellStart"/>
-      <w:proofErr w:type="gramStart"/>
-      <w:r>
-        <w:t>Deleted:d</w:t>
-      </w:r>
-      <w:proofErr w:type="spellEnd"/>
-      <w:proofErr w:type="gramEnd"/>
-    </w:p>
-  </w:comment>
-  <w:comment w:id="78" w:author="Grammarly" w:date="2017-05-08T22:14:00Z" w:initials="G">
-    <w:p>
-      <w:proofErr w:type="gramStart"/>
-      <w:r>
-        <w:t>Deleted:.</w:t>
-      </w:r>
-      <w:proofErr w:type="gramEnd"/>
-      <w:r>
-        <w:t xml:space="preserve"> It actually contained great information.</w:t>
-      </w:r>
-    </w:p>
-  </w:comment>
-  <w:comment w:id="79" w:author="Grammarly" w:date="2017-05-08T22:14:00Z" w:initials="G">
-    <w:p>
-      <w:proofErr w:type="spellStart"/>
-      <w:proofErr w:type="gramStart"/>
-      <w:r>
-        <w:t>Deleted:B</w:t>
-      </w:r>
-      <w:proofErr w:type="spellEnd"/>
-      <w:proofErr w:type="gramEnd"/>
-    </w:p>
-  </w:comment>
-  <w:comment w:id="80" w:author="Grammarly" w:date="2017-05-08T22:14:00Z" w:initials="G">
-    <w:p>
-      <w:r>
-        <w:t>Deleted: so</w:t>
-      </w:r>
-    </w:p>
-  </w:comment>
-  <w:comment w:id="81" w:author="Grammarly" w:date="2017-05-08T22:14:00Z" w:initials="G">
-    <w:p>
-      <w:proofErr w:type="spellStart"/>
-      <w:proofErr w:type="gramStart"/>
-      <w:r>
-        <w:t>Deleted:av</w:t>
-      </w:r>
-      <w:proofErr w:type="spellEnd"/>
-      <w:proofErr w:type="gramEnd"/>
-    </w:p>
-  </w:comment>
-  <w:comment w:id="82" w:author="Grammarly" w:date="2017-05-08T22:14:00Z" w:initials="G">
-    <w:p>
-      <w:proofErr w:type="spellStart"/>
-      <w:proofErr w:type="gramStart"/>
-      <w:r>
-        <w:t>Deleted:i</w:t>
-      </w:r>
-      <w:proofErr w:type="spellEnd"/>
-      <w:proofErr w:type="gramEnd"/>
-    </w:p>
-  </w:comment>
-  <w:comment w:id="83" w:author="Grammarly" w:date="2017-05-08T22:14:00Z" w:initials="G">
-    <w:p>
-      <w:proofErr w:type="spellStart"/>
-      <w:r>
-        <w:t>Deleted:us</w:t>
-      </w:r>
-      <w:proofErr w:type="spellEnd"/>
-    </w:p>
-  </w:comment>
-  <w:comment w:id="84" w:author="Grammarly" w:date="2017-05-08T22:14:00Z" w:initials="G">
-    <w:p>
-      <w:proofErr w:type="spellStart"/>
-      <w:r>
-        <w:t>Deleted:ng</w:t>
-      </w:r>
-      <w:proofErr w:type="spellEnd"/>
-    </w:p>
-  </w:comment>
-  <w:comment w:id="85" w:author="Grammarly" w:date="2017-05-08T22:14:00Z" w:initials="G">
-    <w:p>
-      <w:proofErr w:type="spellStart"/>
-      <w:proofErr w:type="gramStart"/>
-      <w:r>
-        <w:t>Deleted:i</w:t>
-      </w:r>
-      <w:proofErr w:type="spellEnd"/>
-      <w:proofErr w:type="gramEnd"/>
-    </w:p>
-  </w:comment>
-  <w:comment w:id="86" w:author="Grammarly" w:date="2017-05-08T22:14:00Z" w:initials="G">
-    <w:p>
-      <w:proofErr w:type="spellStart"/>
-      <w:proofErr w:type="gramStart"/>
-      <w:r>
-        <w:t>Deleted:a</w:t>
-      </w:r>
-      <w:proofErr w:type="spellEnd"/>
-      <w:proofErr w:type="gramEnd"/>
-    </w:p>
-  </w:comment>
-  <w:comment w:id="87" w:author="Grammarly" w:date="2017-05-08T22:14:00Z" w:initials="G">
-    <w:p>
-      <w:proofErr w:type="spellStart"/>
-      <w:proofErr w:type="gramStart"/>
-      <w:r>
-        <w:t>Deleted:beg</w:t>
-      </w:r>
-      <w:proofErr w:type="spellEnd"/>
-      <w:proofErr w:type="gramEnd"/>
-    </w:p>
-  </w:comment>
-  <w:comment w:id="88" w:author="Grammarly" w:date="2017-05-08T22:14:00Z" w:initials="G">
-    <w:p>
-      <w:proofErr w:type="spellStart"/>
-      <w:r>
-        <w:t>Deleted:ni</w:t>
-      </w:r>
-      <w:proofErr w:type="spellEnd"/>
-    </w:p>
-  </w:comment>
-  <w:comment w:id="89" w:author="Grammarly" w:date="2017-05-08T22:14:00Z" w:initials="G">
     <w:p>
       <w:proofErr w:type="spellStart"/>
       <w:proofErr w:type="gramStart"/>
@@ -42288,7 +42282,7 @@
 </file>
 
 <file path=customXml/itemProps1.xml><?xml version="1.0" encoding="utf-8"?>
-<ds:datastoreItem xmlns:ds="http://schemas.openxmlformats.org/officeDocument/2006/customXml" ds:itemID="{04656044-22C9-1D45-A254-A075D2CBBC79}">
+<ds:datastoreItem xmlns:ds="http://schemas.openxmlformats.org/officeDocument/2006/customXml" ds:itemID="{3E1CFAA1-51E1-F640-9A84-782619998D67}">
   <ds:schemaRefs>
     <ds:schemaRef ds:uri="http://schemas.openxmlformats.org/officeDocument/2006/bibliography"/>
   </ds:schemaRefs>

</xml_diff>